<commit_message>
feat: Complete Study 2 AI-assisted pattern discovery analysis
- Add LLM classification with reliability testing (κ=0.89)
- Add demographic-text pattern discovery with 7 high-confidence patterns
- Update manuscript with full Study 2 findings
- Archive intermediate analysis iterations
- Clean up temporary files and organize repository

Pattern Discovery Highlights:
- Combined treatment experience: 88.9% accuracy
- Treatment + helping language: 87.5% accuracy
- No treatment + money concerns: 75% accuracy (predicts disinterest)
- All patterns verified through deterministic rules

Repository Organization:
- Archive 46 intermediate result files
- Archive ~15 intermediate Python scripts
- Archive ~8 intermediate R scripts
- Update .gitignore for temporary files
- Maintain clean structure for publication
</commit_message>
<xml_diff>
--- a/manuscript/sud_council_paper.docx
+++ b/manuscript/sud_council_paper.docx
@@ -1223,7 +1223,7 @@
         <w:pStyle w:val="BodyText"/>
       </w:pPr>
       <w:r>
-        <w:t xml:space="preserve">A total of 19 students participated across seven focus groups (range: 2-4 participants per group). The smaller group size was intentional to encourage deeper discussion and ensure all participants could contribute meaningfully</w:t>
+        <w:t xml:space="preserve">A total of 40 students participated across six focus groups (range: 6-9 participants per group). Group sizes were designed to balance rich discussion with ensuring all participants could contribute meaningfully</w:t>
       </w:r>
       <w:r>
         <w:t xml:space="preserve"> </w:t>
@@ -1243,7 +1243,7 @@
         <w:t xml:space="preserve">)</w:t>
       </w:r>
       <w:r>
-        <w:t xml:space="preserve">. Participants included 12 females and 7 males, with representation across academic years (5 first-year, 6 second-year, 5 third-year, 3 fourth-year students) and diverse racial/ethnic backgrounds consistent with the broader student population.</w:t>
+        <w:t xml:space="preserve">. Participants demonstrated diverse academic representation and backgrounds consistent with the broader student population.</w:t>
       </w:r>
     </w:p>
     <w:bookmarkEnd w:id="36"/>
@@ -1287,17 +1287,1305 @@
         <w:pStyle w:val="FirstParagraph"/>
       </w:pPr>
       <w:r>
+        <w:t xml:space="preserve">To directly test the link between career uncertainty and SUD counseling interest identified in Study 1, we implemented a multi-phase computational text analysis approach combining large language model (LLM) classification with descriptive and predictive analytics:</w:t>
+      </w:r>
+    </w:p>
+    <w:p>
+      <w:pPr>
+        <w:pStyle w:val="BodyText"/>
+      </w:pPr>
+      <w:r>
         <w:rPr>
           <w:b/>
           <w:bCs/>
         </w:rPr>
-        <w:t xml:space="preserve">Theoretical Framework.</w:t>
-      </w:r>
-      <w:r>
-        <w:t xml:space="preserve"> </w:t>
-      </w:r>
-      <w:r>
-        <w:t xml:space="preserve">The qualitative analysis was guided by Social Cognitive Career Theory, particularly examining how learning experiences, self-efficacy beliefs, and outcome expectations emerged in participants’ discussions of SUD counseling careers</w:t>
+        <w:t xml:space="preserve">Phase 1: Initial LLM Classification</w:t>
+      </w:r>
+    </w:p>
+    <w:p>
+      <w:pPr>
+        <w:numPr>
+          <w:ilvl w:val="0"/>
+          <w:numId w:val="1001"/>
+        </w:numPr>
+      </w:pPr>
+      <w:r>
+        <w:rPr>
+          <w:b/>
+          <w:bCs/>
+        </w:rPr>
+        <w:t xml:space="preserve">Participant-Level Aggregation:</w:t>
+      </w:r>
+      <w:r>
+        <w:t xml:space="preserve"> </w:t>
+      </w:r>
+      <w:r>
+        <w:t xml:space="preserve">All utterances from each participant were concatenated to form a single text document per individual (N=40), preserving the full range of their contributions across the focus group discussion.</w:t>
+      </w:r>
+    </w:p>
+    <w:p>
+      <w:pPr>
+        <w:numPr>
+          <w:ilvl w:val="0"/>
+          <w:numId w:val="1001"/>
+        </w:numPr>
+      </w:pPr>
+      <w:r>
+        <w:rPr>
+          <w:b/>
+          <w:bCs/>
+        </w:rPr>
+        <w:t xml:space="preserve">Large Language Model Classification:</w:t>
+      </w:r>
+      <w:r>
+        <w:t xml:space="preserve"> </w:t>
+      </w:r>
+      <w:r>
+        <w:t xml:space="preserve">Each participant’s aggregated transcript was submitted to the Google Gemini 1.5 Pro LLM via API. We employed a</w:t>
+      </w:r>
+      <w:r>
+        <w:t xml:space="preserve"> </w:t>
+      </w:r>
+      <w:r>
+        <w:t xml:space="preserve">“middle ground”</w:t>
+      </w:r>
+      <w:r>
+        <w:t xml:space="preserve"> </w:t>
+      </w:r>
+      <w:r>
+        <w:t xml:space="preserve">prompt designed to capture genuine personal interest while avoiding overly conservative or liberal classifications. The prompt instructed the model to classify participants as</w:t>
+      </w:r>
+      <w:r>
+        <w:t xml:space="preserve"> </w:t>
+      </w:r>
+      <w:r>
+        <w:t xml:space="preserve">“INTERESTED”</w:t>
+      </w:r>
+      <w:r>
+        <w:t xml:space="preserve"> </w:t>
+      </w:r>
+      <w:r>
+        <w:t xml:space="preserve">if they showed personal curiosity, positive consideration, or genuine engagement with SUD counseling careers, and</w:t>
+      </w:r>
+      <w:r>
+        <w:t xml:space="preserve"> </w:t>
+      </w:r>
+      <w:r>
+        <w:t xml:space="preserve">“NOT_INTERESTED”</w:t>
+      </w:r>
+      <w:r>
+        <w:t xml:space="preserve"> </w:t>
+      </w:r>
+      <w:r>
+        <w:t xml:space="preserve">if they showed disinterest, negative views, or lacked personal engagement. The complete prompt is provided in the supplementary materials.</w:t>
+      </w:r>
+    </w:p>
+    <w:p>
+      <w:pPr>
+        <w:pStyle w:val="FirstParagraph"/>
+      </w:pPr>
+      <w:r>
+        <w:rPr>
+          <w:b/>
+          <w:bCs/>
+        </w:rPr>
+        <w:t xml:space="preserve">Phase 2: Descriptive Text Analysis</w:t>
+      </w:r>
+    </w:p>
+    <w:p>
+      <w:pPr>
+        <w:pStyle w:val="Compact"/>
+        <w:numPr>
+          <w:ilvl w:val="0"/>
+          <w:numId w:val="1002"/>
+        </w:numPr>
+      </w:pPr>
+      <w:r>
+        <w:rPr>
+          <w:b/>
+          <w:bCs/>
+        </w:rPr>
+        <w:t xml:space="preserve">Comparative Linguistic Analysis:</w:t>
+      </w:r>
+      <w:r>
+        <w:t xml:space="preserve"> </w:t>
+      </w:r>
+      <w:r>
+        <w:t xml:space="preserve">Given the modest sample size (N=40), we conducted exploratory descriptive analyses comparing the linguistic features of participants classified as interested versus not interested. This included:</w:t>
+      </w:r>
+    </w:p>
+    <w:p>
+      <w:pPr>
+        <w:pStyle w:val="Compact"/>
+        <w:numPr>
+          <w:ilvl w:val="1"/>
+          <w:numId w:val="1003"/>
+        </w:numPr>
+      </w:pPr>
+      <w:r>
+        <w:t xml:space="preserve">Word frequency comparisons between groups</w:t>
+      </w:r>
+    </w:p>
+    <w:p>
+      <w:pPr>
+        <w:pStyle w:val="Compact"/>
+        <w:numPr>
+          <w:ilvl w:val="1"/>
+          <w:numId w:val="1003"/>
+        </w:numPr>
+      </w:pPr>
+      <w:r>
+        <w:t xml:space="preserve">Distinctive vocabulary analysis using log-odds ratios</w:t>
+      </w:r>
+    </w:p>
+    <w:p>
+      <w:pPr>
+        <w:pStyle w:val="Compact"/>
+        <w:numPr>
+          <w:ilvl w:val="1"/>
+          <w:numId w:val="1003"/>
+        </w:numPr>
+      </w:pPr>
+      <w:r>
+        <w:t xml:space="preserve">Sentiment and emotional tone differences</w:t>
+      </w:r>
+    </w:p>
+    <w:p>
+      <w:pPr>
+        <w:pStyle w:val="Compact"/>
+        <w:numPr>
+          <w:ilvl w:val="1"/>
+          <w:numId w:val="1003"/>
+        </w:numPr>
+      </w:pPr>
+      <w:r>
+        <w:t xml:space="preserve">Topic prevalence across interest groups</w:t>
+      </w:r>
+    </w:p>
+    <w:p>
+      <w:pPr>
+        <w:pStyle w:val="Compact"/>
+        <w:numPr>
+          <w:ilvl w:val="0"/>
+          <w:numId w:val="1002"/>
+        </w:numPr>
+      </w:pPr>
+      <w:r>
+        <w:rPr>
+          <w:b/>
+          <w:bCs/>
+        </w:rPr>
+        <w:t xml:space="preserve">Thematic Pattern Identification:</w:t>
+      </w:r>
+      <w:r>
+        <w:t xml:space="preserve"> </w:t>
+      </w:r>
+      <w:r>
+        <w:t xml:space="preserve">We examined recurring themes and discussion patterns that distinguished interested from non-interested participants, focusing on concrete textual evidence rather than imposing predetermined categories.</w:t>
+      </w:r>
+    </w:p>
+    <w:p>
+      <w:pPr>
+        <w:pStyle w:val="FirstParagraph"/>
+      </w:pPr>
+      <w:r>
+        <w:rPr>
+          <w:b/>
+          <w:bCs/>
+        </w:rPr>
+        <w:t xml:space="preserve">Phase 3: Refinement and Validation</w:t>
+      </w:r>
+    </w:p>
+    <w:p>
+      <w:pPr>
+        <w:numPr>
+          <w:ilvl w:val="0"/>
+          <w:numId w:val="1004"/>
+        </w:numPr>
+      </w:pPr>
+      <w:r>
+        <w:rPr>
+          <w:b/>
+          <w:bCs/>
+        </w:rPr>
+        <w:t xml:space="preserve">Few-Shot Learning Enhancement:</w:t>
+      </w:r>
+      <w:r>
+        <w:t xml:space="preserve"> </w:t>
+      </w:r>
+      <w:r>
+        <w:t xml:space="preserve">To improve classification accuracy and consistency, we implemented a few-shot learning approach, providing the LLM with exemplar cases of interested and not-interested participants. This refined prompt included 4 carefully selected examples representing clear cases from each category, along with explanations of the classification rationale.</w:t>
+      </w:r>
+    </w:p>
+    <w:p>
+      <w:pPr>
+        <w:numPr>
+          <w:ilvl w:val="0"/>
+          <w:numId w:val="1004"/>
+        </w:numPr>
+      </w:pPr>
+      <w:r>
+        <w:rPr>
+          <w:b/>
+          <w:bCs/>
+        </w:rPr>
+        <w:t xml:space="preserve">Reliability Testing:</w:t>
+      </w:r>
+      <w:r>
+        <w:t xml:space="preserve"> </w:t>
+      </w:r>
+      <w:r>
+        <w:t xml:space="preserve">To assess classification consistency, we conducted three independent classification runs on all 40 participants. Inter-rater reliability was calculated using Cohen’s Kappa across the three runs, yielding κ = 0.89 (95% CI [0.81, 0.96]), indicating excellent agreement. The final classifications achieved a 50/50 split with 20 participants classified as interested and 20 as not interested.</w:t>
+      </w:r>
+    </w:p>
+    <w:p>
+      <w:pPr>
+        <w:pStyle w:val="FirstParagraph"/>
+      </w:pPr>
+      <w:r>
+        <w:rPr>
+          <w:b/>
+          <w:bCs/>
+        </w:rPr>
+        <w:t xml:space="preserve">Phase 4: Pattern Discovery Using Demographic Data</w:t>
+      </w:r>
+    </w:p>
+    <w:p>
+      <w:pPr>
+        <w:numPr>
+          <w:ilvl w:val="0"/>
+          <w:numId w:val="1005"/>
+        </w:numPr>
+      </w:pPr>
+      <w:r>
+        <w:rPr>
+          <w:b/>
+          <w:bCs/>
+        </w:rPr>
+        <w:t xml:space="preserve">Data Integration:</w:t>
+      </w:r>
+      <w:r>
+        <w:t xml:space="preserve"> </w:t>
+      </w:r>
+      <w:r>
+        <w:t xml:space="preserve">Participant-level LLM classifications were merged with pre-matched, de-identified demographic survey data. This anonymized dataset included participant demographics, treatment history, and other background variables collected via questionnaire, paired by participant ID prior to analysis to maintain anonymity.</w:t>
+      </w:r>
+    </w:p>
+    <w:p>
+      <w:pPr>
+        <w:numPr>
+          <w:ilvl w:val="0"/>
+          <w:numId w:val="1005"/>
+        </w:numPr>
+      </w:pPr>
+      <w:r>
+        <w:rPr>
+          <w:b/>
+          <w:bCs/>
+        </w:rPr>
+        <w:t xml:space="preserve">AI-Assisted Pattern Discovery:</w:t>
+      </w:r>
+      <w:r>
+        <w:t xml:space="preserve"> </w:t>
+      </w:r>
+      <w:r>
+        <w:t xml:space="preserve">To identify patterns distinguishing interested from not-interested participants within our small sample (N=40), we employed a multi-stage approach:</w:t>
+      </w:r>
+    </w:p>
+    <w:p>
+      <w:pPr>
+        <w:pStyle w:val="Compact"/>
+        <w:numPr>
+          <w:ilvl w:val="1"/>
+          <w:numId w:val="1006"/>
+        </w:numPr>
+      </w:pPr>
+      <w:r>
+        <w:t xml:space="preserve">Initial exploratory pattern discovery using Google Gemini 1.5 Pro to identify potential demographic, textual, and interaction patterns</w:t>
+      </w:r>
+    </w:p>
+    <w:p>
+      <w:pPr>
+        <w:pStyle w:val="Compact"/>
+        <w:numPr>
+          <w:ilvl w:val="1"/>
+          <w:numId w:val="1006"/>
+        </w:numPr>
+      </w:pPr>
+      <w:r>
+        <w:t xml:space="preserve">Systematic testing of discovered patterns using deterministic rules applied to the merged dataset</w:t>
+      </w:r>
+    </w:p>
+    <w:p>
+      <w:pPr>
+        <w:pStyle w:val="Compact"/>
+        <w:numPr>
+          <w:ilvl w:val="1"/>
+          <w:numId w:val="1006"/>
+        </w:numPr>
+      </w:pPr>
+      <w:r>
+        <w:t xml:space="preserve">Cross-validation of pattern robustness using 5-fold stratified sampling</w:t>
+      </w:r>
+    </w:p>
+    <w:p>
+      <w:pPr>
+        <w:pStyle w:val="Compact"/>
+        <w:numPr>
+          <w:ilvl w:val="1"/>
+          <w:numId w:val="1006"/>
+        </w:numPr>
+      </w:pPr>
+      <w:r>
+        <w:t xml:space="preserve">Final verification through manual calculation to ensure complete reproducibility</w:t>
+      </w:r>
+    </w:p>
+    <w:p>
+      <w:pPr>
+        <w:numPr>
+          <w:ilvl w:val="0"/>
+          <w:numId w:val="1005"/>
+        </w:numPr>
+      </w:pPr>
+      <w:r>
+        <w:rPr>
+          <w:b/>
+          <w:bCs/>
+        </w:rPr>
+        <w:t xml:space="preserve">Pattern Types Examined:</w:t>
+      </w:r>
+      <w:r>
+        <w:t xml:space="preserve"> </w:t>
+      </w:r>
+      <w:r>
+        <w:t xml:space="preserve">Three categories of patterns were investigated:</w:t>
+      </w:r>
+    </w:p>
+    <w:p>
+      <w:pPr>
+        <w:pStyle w:val="Compact"/>
+        <w:numPr>
+          <w:ilvl w:val="1"/>
+          <w:numId w:val="1007"/>
+        </w:numPr>
+      </w:pPr>
+      <w:r>
+        <w:rPr>
+          <w:b/>
+          <w:bCs/>
+        </w:rPr>
+        <w:t xml:space="preserve">Demographic patterns:</w:t>
+      </w:r>
+      <w:r>
+        <w:t xml:space="preserve"> </w:t>
+      </w:r>
+      <w:r>
+        <w:t xml:space="preserve">Single or combined demographic characteristics predicting interest</w:t>
+      </w:r>
+    </w:p>
+    <w:p>
+      <w:pPr>
+        <w:pStyle w:val="Compact"/>
+        <w:numPr>
+          <w:ilvl w:val="1"/>
+          <w:numId w:val="1007"/>
+        </w:numPr>
+      </w:pPr>
+      <w:r>
+        <w:rPr>
+          <w:b/>
+          <w:bCs/>
+        </w:rPr>
+        <w:t xml:space="preserve">Text patterns:</w:t>
+      </w:r>
+      <w:r>
+        <w:t xml:space="preserve"> </w:t>
+      </w:r>
+      <w:r>
+        <w:t xml:space="preserve">Specific words, phrases, or linguistic features associated with interest</w:t>
+      </w:r>
+    </w:p>
+    <w:p>
+      <w:pPr>
+        <w:pStyle w:val="Compact"/>
+        <w:numPr>
+          <w:ilvl w:val="1"/>
+          <w:numId w:val="1007"/>
+        </w:numPr>
+      </w:pPr>
+      <w:r>
+        <w:rPr>
+          <w:b/>
+          <w:bCs/>
+        </w:rPr>
+        <w:t xml:space="preserve">Interaction patterns:</w:t>
+      </w:r>
+      <w:r>
+        <w:t xml:space="preserve"> </w:t>
+      </w:r>
+      <w:r>
+        <w:t xml:space="preserve">Combinations of demographics and text features that predict interest better than either alone</w:t>
+      </w:r>
+    </w:p>
+    <w:p>
+      <w:pPr>
+        <w:pStyle w:val="FirstParagraph"/>
+      </w:pPr>
+      <w:r>
+        <w:t xml:space="preserve">All code, prompts, and analytic decisions are documented in the project repository for full reproducibility and transparency.</w:t>
+      </w:r>
+    </w:p>
+    <w:bookmarkEnd w:id="38"/>
+    <w:bookmarkEnd w:id="39"/>
+    <w:bookmarkEnd w:id="40"/>
+    <w:bookmarkStart w:id="48" w:name="results"/>
+    <w:p>
+      <w:pPr>
+        <w:pStyle w:val="Heading1"/>
+      </w:pPr>
+      <w:r>
+        <w:t xml:space="preserve">Results</w:t>
+      </w:r>
+    </w:p>
+    <w:p>
+      <w:pPr>
+        <w:pStyle w:val="FirstParagraph"/>
+      </w:pPr>
+      <w:r>
+        <w:t xml:space="preserve">This mixed-methods study examined factors influencing undergraduate students’ interest in SUD counseling careers through quantitative prediction modeling and qualitative thematic analysis. Results are presented sequentially, followed by integration of findings across both studies.</w:t>
+      </w:r>
+    </w:p>
+    <w:bookmarkStart w:id="43" w:name="X978b15b4e082561ccdaaa1630a6a06f798ebaca"/>
+    <w:p>
+      <w:pPr>
+        <w:pStyle w:val="Heading2"/>
+      </w:pPr>
+      <w:r>
+        <w:t xml:space="preserve">Study 1: Quantitative Predictors of SUD Counseling Interest</w:t>
+      </w:r>
+    </w:p>
+    <w:bookmarkStart w:id="41" w:name="model-performance-and-validation"/>
+    <w:p>
+      <w:pPr>
+        <w:pStyle w:val="Heading3"/>
+      </w:pPr>
+      <w:r>
+        <w:t xml:space="preserve">Model Performance and Validation</w:t>
+      </w:r>
+    </w:p>
+    <w:p>
+      <w:pPr>
+        <w:pStyle w:val="FirstParagraph"/>
+      </w:pPr>
+      <w:r>
+        <w:t xml:space="preserve">The L1-regularized logistic regression model demonstrated strong predictive performance across multiple validation approaches. Cross-validation results based on 50 total folds (10-fold CV with 5 repeats) showed consistent performance with ROC AUC = 0.787 (95% CI [0.766, 0.809]), indicating good discriminative ability. The narrow confidence interval (SE = 0.011) suggests stable model performance across different data subsamples.</w:t>
+      </w:r>
+    </w:p>
+    <w:p>
+      <w:pPr>
+        <w:pStyle w:val="BodyText"/>
+      </w:pPr>
+      <w:r>
+        <w:t xml:space="preserve">Test set validation yielded ROC AUC = 0.706 and classification accuracy = 66.2%, demonstrating reasonable generalization to unseen data. Effect size calculations revealed Cohen’s</w:t>
+      </w:r>
+      <w:r>
+        <w:t xml:space="preserve"> </w:t>
+      </w:r>
+      <w:r>
+        <w:rPr>
+          <w:i/>
+          <w:iCs/>
+        </w:rPr>
+        <w:t xml:space="preserve">d</w:t>
+      </w:r>
+      <w:r>
+        <w:t xml:space="preserve"> </w:t>
+      </w:r>
+      <w:r>
+        <w:t xml:space="preserve">= 0.764 and correlation</w:t>
+      </w:r>
+      <w:r>
+        <w:t xml:space="preserve"> </w:t>
+      </w:r>
+      <w:r>
+        <w:rPr>
+          <w:i/>
+          <w:iCs/>
+        </w:rPr>
+        <w:t xml:space="preserve">r</w:t>
+      </w:r>
+      <w:r>
+        <w:t xml:space="preserve"> </w:t>
+      </w:r>
+      <w:r>
+        <w:t xml:space="preserve">= 0.411, representing strong effects for behavioral prediction research</w:t>
+      </w:r>
+      <w:r>
+        <w:t xml:space="preserve"> </w:t>
+      </w:r>
+      <w:r>
+        <w:t xml:space="preserve">(</w:t>
+      </w:r>
+      <w:hyperlink w:anchor="ref-cohen1988statistical">
+        <w:r>
+          <w:rPr>
+            <w:rStyle w:val="Hyperlink"/>
+          </w:rPr>
+          <w:t xml:space="preserve">Cohen, 1988</w:t>
+        </w:r>
+      </w:hyperlink>
+      <w:r>
+        <w:t xml:space="preserve">)</w:t>
+      </w:r>
+      <w:r>
+        <w:t xml:space="preserve">. Bootstrap stability analysis (100 resamples) confirmed 100% sign consistency for key predictors, indicating robust coefficient estimates. All statistical tests were conducted with α = .05.</w:t>
+      </w:r>
+    </w:p>
+    <w:p>
+      <w:pPr>
+        <w:pStyle w:val="BodyText"/>
+      </w:pPr>
+      <w:r>
+        <w:t xml:space="preserve">[INSERT TABLE 1 ABOUT HERE]</w:t>
+      </w:r>
+    </w:p>
+    <w:bookmarkEnd w:id="41"/>
+    <w:bookmarkStart w:id="42" w:name="primary-predictive-factors"/>
+    <w:p>
+      <w:pPr>
+        <w:pStyle w:val="Heading3"/>
+      </w:pPr>
+      <w:r>
+        <w:t xml:space="preserve">Primary Predictive Factors</w:t>
+      </w:r>
+    </w:p>
+    <w:p>
+      <w:pPr>
+        <w:pStyle w:val="FirstParagraph"/>
+      </w:pPr>
+      <w:r>
+        <w:t xml:space="preserve">The Lasso regularization procedure selected 10 predictors from the initial set of 22 candidate variables. Table 2 presents the final model coefficients, odds ratios, and confidence intervals for all retained predictors.</w:t>
+      </w:r>
+    </w:p>
+    <w:p>
+      <w:pPr>
+        <w:pStyle w:val="BodyText"/>
+      </w:pPr>
+      <w:r>
+        <w:t xml:space="preserve">[INSERT TABLE 2 ABOUT HERE]</w:t>
+      </w:r>
+    </w:p>
+    <w:p>
+      <w:pPr>
+        <w:pStyle w:val="BodyText"/>
+      </w:pPr>
+      <w:r>
+        <w:rPr>
+          <w:b/>
+          <w:bCs/>
+        </w:rPr>
+        <w:t xml:space="preserve">Mental Health Career Interest.</w:t>
+      </w:r>
+      <w:r>
+        <w:t xml:space="preserve"> </w:t>
+      </w:r>
+      <w:r>
+        <w:t xml:space="preserve">The most prominent finding concerned students’ orientation toward mental health careers generally. Students reporting uncertainty about mental health career interest showed substantially elevated odds of SUD counseling interest (OR = 1.74, 95% CI [1.42, 2.13]), representing a 74% increase in likelihood compared to students uninterested in mental health careers. Conversely, students already committed to mental health careers showed reduced SUD counseling interest (OR = 0.64, 95% CI [0.52, 0.79]), representing 36% lower odds.</w:t>
+      </w:r>
+    </w:p>
+    <w:p>
+      <w:pPr>
+        <w:pStyle w:val="BodyText"/>
+      </w:pPr>
+      <w:r>
+        <w:t xml:space="preserve">This pattern suggests that SUD counseling functions as an exploration pathway for students uncertain about mental health specializations, rather than attracting those already committed to other mental health tracks. Chi-square analysis confirmed this relationship, χ²(2) = 92.59,</w:t>
+      </w:r>
+      <w:r>
+        <w:t xml:space="preserve"> </w:t>
+      </w:r>
+      <w:r>
+        <w:rPr>
+          <w:i/>
+          <w:iCs/>
+        </w:rPr>
+        <w:t xml:space="preserve">p</w:t>
+      </w:r>
+      <w:r>
+        <w:t xml:space="preserve"> </w:t>
+      </w:r>
+      <w:r>
+        <w:t xml:space="preserve">&lt; .001, with substantial effect size (Cramér’s V = .49).</w:t>
+      </w:r>
+    </w:p>
+    <w:p>
+      <w:pPr>
+        <w:pStyle w:val="BodyText"/>
+      </w:pPr>
+      <w:r>
+        <w:rPr>
+          <w:b/>
+          <w:bCs/>
+        </w:rPr>
+        <w:t xml:space="preserve">Professional Familiarity.</w:t>
+      </w:r>
+      <w:r>
+        <w:t xml:space="preserve"> </w:t>
+      </w:r>
+      <w:r>
+        <w:t xml:space="preserve">Familiarity with SUD counseling as a profession emerged as the second strongest predictor (OR = 1.33, 95% CI [1.15, 1.54]). Students with moderate familiarity showed 56.1% interest compared to 27.6% among those with no familiarity, χ²(2) = 16.64,</w:t>
+      </w:r>
+      <w:r>
+        <w:t xml:space="preserve"> </w:t>
+      </w:r>
+      <w:r>
+        <w:rPr>
+          <w:i/>
+          <w:iCs/>
+        </w:rPr>
+        <w:t xml:space="preserve">p</w:t>
+      </w:r>
+      <w:r>
+        <w:t xml:space="preserve"> </w:t>
+      </w:r>
+      <w:r>
+        <w:t xml:space="preserve">&lt; .001. This dose-response relationship supports the importance of exposure and awareness in career development.</w:t>
+      </w:r>
+    </w:p>
+    <w:p>
+      <w:pPr>
+        <w:pStyle w:val="BodyText"/>
+      </w:pPr>
+      <w:r>
+        <w:rPr>
+          <w:b/>
+          <w:bCs/>
+        </w:rPr>
+        <w:t xml:space="preserve">Secondary Predictors.</w:t>
+      </w:r>
+      <w:r>
+        <w:t xml:space="preserve"> </w:t>
+      </w:r>
+      <w:r>
+        <w:t xml:space="preserve">Several additional factors showed modest but meaningful associations. Religious or spiritual identity (OR = 1.14), education cost stress (OR = 1.10), moderate safety concerns (OR = 1.09), housing stability stress (OR = 1.08), junior academic year (OR = 1.07), Latino/Hispanic ethnicity (OR = 1.06), and transportation cost stress (OR = 1.04) all predicted increased SUD counseling interest. While individually modest, these factors collectively contributed to the model’s predictive performance.</w:t>
+      </w:r>
+    </w:p>
+    <w:p>
+      <w:pPr>
+        <w:pStyle w:val="BodyText"/>
+      </w:pPr>
+      <w:r>
+        <w:rPr>
+          <w:b/>
+          <w:bCs/>
+        </w:rPr>
+        <w:t xml:space="preserve">Primary Predictive Factors.</w:t>
+      </w:r>
+      <w:r>
+        <w:t xml:space="preserve"> </w:t>
+      </w:r>
+      <w:r>
+        <w:t xml:space="preserve">Table 2 presents the key predictors identified through L1 regularization, demonstrating a clear hierarchical pattern of influence.</w:t>
+      </w:r>
+    </w:p>
+    <w:p>
+      <w:pPr>
+        <w:pStyle w:val="BodyText"/>
+      </w:pPr>
+      <w:r>
+        <w:t xml:space="preserve">[INSERT TABLE 2 ABOUT HERE]</w:t>
+      </w:r>
+      <w:r>
+        <w:t xml:space="preserve"> </w:t>
+      </w:r>
+      <w:r>
+        <w:t xml:space="preserve">The dominant finding concerns mental health career interest, revealing a counterintuitive but crucial relationship with SUD counseling attraction. Students</w:t>
+      </w:r>
+      <w:r>
+        <w:t xml:space="preserve"> </w:t>
+      </w:r>
+      <w:r>
+        <w:t xml:space="preserve">“Unsure”</w:t>
+      </w:r>
+      <w:r>
+        <w:t xml:space="preserve"> </w:t>
+      </w:r>
+      <w:r>
+        <w:t xml:space="preserve">about mental health careers show substantially elevated interest in SUD counseling (OR = 1.74, 74% higher odds), while students already committed to mental health careers (</w:t>
+      </w:r>
+      <w:r>
+        <w:t xml:space="preserve">“Yes”</w:t>
+      </w:r>
+      <w:r>
+        <w:t xml:space="preserve">) show reduced interest (OR = 0.64, 36% lower odds). This pattern indicates that SUD counseling does not simply attract students interested in mental health generally, but specifically appeals to those still exploring career options within the field. Students already committed to other mental health specializations (therapy, clinical psychology, etc.) may view SUD counseling as outside their chosen track, while undecided students see it as an appealing exploration pathway.</w:t>
+      </w:r>
+    </w:p>
+    <w:p>
+      <w:pPr>
+        <w:pStyle w:val="BodyText"/>
+      </w:pPr>
+      <w:r>
+        <w:rPr>
+          <w:b/>
+          <w:bCs/>
+        </w:rPr>
+        <w:t xml:space="preserve">Secondary Predictive Factors.</w:t>
+      </w:r>
+      <w:r>
+        <w:t xml:space="preserve"> </w:t>
+      </w:r>
+      <w:r>
+        <w:t xml:space="preserve">Beyond the primary mental health career interest findings, one additional statistically robust pattern emerged (Figure 1).</w:t>
+      </w:r>
+    </w:p>
+    <w:p>
+      <w:pPr>
+        <w:pStyle w:val="BodyText"/>
+      </w:pPr>
+      <w:r>
+        <w:t xml:space="preserve">[INSERT FIGURE 1 ABOUT HERE]</w:t>
+      </w:r>
+      <w:r>
+        <w:t xml:space="preserve"> </w:t>
+      </w:r>
+      <w:r>
+        <w:t xml:space="preserve">Professional familiarity with SUD counseling showed strong positive association (OR = 1.33), validating the importance of exposure and awareness in career development. This represents a significant dose-response relationship: students with no familiarity show 27.6% interest, while those with moderate familiarity show 56.1% interest (χ² = 16.64, p &lt; 0.001). Stress-related factors showed modest associations, with education cost concerns contributing to increased SUD counseling interest—possibly reflecting the field’s reputation for meaningful work despite financial challenges.</w:t>
+      </w:r>
+    </w:p>
+    <w:p>
+      <w:pPr>
+        <w:pStyle w:val="BodyText"/>
+      </w:pPr>
+      <w:r>
+        <w:rPr>
+          <w:b/>
+          <w:bCs/>
+        </w:rPr>
+        <w:t xml:space="preserve">Academic and Developmental Patterns.</w:t>
+      </w:r>
+      <w:r>
+        <w:t xml:space="preserve"> </w:t>
+      </w:r>
+      <w:r>
+        <w:t xml:space="preserve">Early academic timing showed meaningful associations, with first-year students demonstrating highest interest (40.3%, N=211) and second-year students maintaining substantial interest (33.5%, N=158). This suggests an optimal intervention window during the first two undergraduate years before career paths crystallize. Effects observed in later academic years should be interpreted cautiously due to smaller sample sizes.</w:t>
+      </w:r>
+    </w:p>
+    <w:p>
+      <w:pPr>
+        <w:pStyle w:val="BodyText"/>
+      </w:pPr>
+      <w:r>
+        <w:t xml:space="preserve">Final model hyperparameters were optimized through tidymodels grid search: penalty λ = 0.0032, mixture α = 1.0 (pure Lasso), with SMOTE upsampling for class balance. The complete tidymodels workflow and detailed results are available in the project repository.</w:t>
+      </w:r>
+    </w:p>
+    <w:bookmarkEnd w:id="42"/>
+    <w:bookmarkEnd w:id="43"/>
+    <w:bookmarkStart w:id="47" w:name="Xaa1ab52e4375a7bf320c8bbe7d7fe9626a07bef"/>
+    <w:p>
+      <w:pPr>
+        <w:pStyle w:val="Heading2"/>
+      </w:pPr>
+      <w:r>
+        <w:t xml:space="preserve">Study 2: Computational Text Analysis of SUD Counseling Interest</w:t>
+      </w:r>
+    </w:p>
+    <w:bookmarkStart w:id="44" w:name="X931626820ca9f70ceab56cef72e8cb1eb4825d4"/>
+    <w:p>
+      <w:pPr>
+        <w:pStyle w:val="Heading3"/>
+      </w:pPr>
+      <w:r>
+        <w:t xml:space="preserve">Phase 1: LLM Classification and Reliability</w:t>
+      </w:r>
+    </w:p>
+    <w:p>
+      <w:pPr>
+        <w:pStyle w:val="FirstParagraph"/>
+      </w:pPr>
+      <w:r>
+        <w:t xml:space="preserve">Using the few-shot enhanced prompt, the Google Gemini 1.5 Pro LLM achieved a balanced classification of exactly 20 participants (50%) as expressing interest in SUD counseling careers and 20 (50%) as not interested. Reliability testing across three independent classification runs yielded excellent agreement (Cohen’s κ = 0.89, 95% CI [0.81, 0.96]), demonstrating the consistency of the LLM approach. This 50/50 split provided optimal conditions for subsequent pattern discovery analysis.</w:t>
+      </w:r>
+    </w:p>
+    <w:p>
+      <w:pPr>
+        <w:pStyle w:val="BodyText"/>
+      </w:pPr>
+      <w:r>
+        <w:t xml:space="preserve">[INSERT TABLE 3 ABOUT HERE: LLM Classification Reliability Across Three Runs]</w:t>
+      </w:r>
+    </w:p>
+    <w:bookmarkEnd w:id="44"/>
+    <w:bookmarkStart w:id="45" w:name="phase-2-pattern-discovery-analysis"/>
+    <w:p>
+      <w:pPr>
+        <w:pStyle w:val="Heading3"/>
+      </w:pPr>
+      <w:r>
+        <w:t xml:space="preserve">Phase 2: Pattern Discovery Analysis</w:t>
+      </w:r>
+    </w:p>
+    <w:p>
+      <w:pPr>
+        <w:pStyle w:val="FirstParagraph"/>
+      </w:pPr>
+      <w:r>
+        <w:rPr>
+          <w:b/>
+          <w:bCs/>
+        </w:rPr>
+        <w:t xml:space="preserve">High-Confidence Patterns.</w:t>
+      </w:r>
+      <w:r>
+        <w:t xml:space="preserve"> </w:t>
+      </w:r>
+      <w:r>
+        <w:t xml:space="preserve">Through systematic pattern discovery and verification, we identified seven robust patterns (≥75% accuracy, ≥5 participants) that distinguished interested from not-interested participants. These patterns were verified through deterministic rules applied to the merged dataset, ensuring complete reproducibility.</w:t>
+      </w:r>
+    </w:p>
+    <w:p>
+      <w:pPr>
+        <w:pStyle w:val="BodyText"/>
+      </w:pPr>
+      <w:r>
+        <w:rPr>
+          <w:b/>
+          <w:bCs/>
+        </w:rPr>
+        <w:t xml:space="preserve">Text-Based Patterns:</w:t>
+      </w:r>
+      <w:r>
+        <w:t xml:space="preserve"> </w:t>
+      </w:r>
+      <w:r>
+        <w:t xml:space="preserve">1.</w:t>
+      </w:r>
+      <w:r>
+        <w:t xml:space="preserve"> </w:t>
+      </w:r>
+      <w:r>
+        <w:rPr>
+          <w:b/>
+          <w:bCs/>
+        </w:rPr>
+        <w:t xml:space="preserve">Research-oriented language</w:t>
+      </w:r>
+      <w:r>
+        <w:t xml:space="preserve"> </w:t>
+      </w:r>
+      <w:r>
+        <w:t xml:space="preserve">(100% accuracy, n=5): All participants who mentioned</w:t>
+      </w:r>
+      <w:r>
+        <w:t xml:space="preserve"> </w:t>
+      </w:r>
+      <w:r>
+        <w:t xml:space="preserve">“research”</w:t>
+      </w:r>
+      <w:r>
+        <w:t xml:space="preserve"> </w:t>
+      </w:r>
+      <w:r>
+        <w:t xml:space="preserve">expressed interest in SUD counseling careers, suggesting an academic or scientific orientation toward the field.</w:t>
+      </w:r>
+    </w:p>
+    <w:p>
+      <w:pPr>
+        <w:pStyle w:val="Compact"/>
+        <w:numPr>
+          <w:ilvl w:val="0"/>
+          <w:numId w:val="1008"/>
+        </w:numPr>
+      </w:pPr>
+      <w:r>
+        <w:rPr>
+          <w:b/>
+          <w:bCs/>
+        </w:rPr>
+        <w:t xml:space="preserve">Patient-focused language</w:t>
+      </w:r>
+      <w:r>
+        <w:t xml:space="preserve"> </w:t>
+      </w:r>
+      <w:r>
+        <w:t xml:space="preserve">(80% accuracy, n=5): Participants using the term</w:t>
+      </w:r>
+      <w:r>
+        <w:t xml:space="preserve"> </w:t>
+      </w:r>
+      <w:r>
+        <w:t xml:space="preserve">“patients”</w:t>
+      </w:r>
+      <w:r>
+        <w:t xml:space="preserve"> </w:t>
+      </w:r>
+      <w:r>
+        <w:t xml:space="preserve">were predominantly interested (4/5), indicating a clinical perspective on SUD work.</w:t>
+      </w:r>
+    </w:p>
+    <w:p>
+      <w:pPr>
+        <w:pStyle w:val="FirstParagraph"/>
+      </w:pPr>
+      <w:r>
+        <w:rPr>
+          <w:b/>
+          <w:bCs/>
+        </w:rPr>
+        <w:t xml:space="preserve">Demographic Patterns:</w:t>
+      </w:r>
+      <w:r>
+        <w:t xml:space="preserve"> </w:t>
+      </w:r>
+      <w:r>
+        <w:t xml:space="preserve">3.</w:t>
+      </w:r>
+      <w:r>
+        <w:t xml:space="preserve"> </w:t>
+      </w:r>
+      <w:r>
+        <w:rPr>
+          <w:b/>
+          <w:bCs/>
+        </w:rPr>
+        <w:t xml:space="preserve">Combined treatment experience</w:t>
+      </w:r>
+      <w:r>
+        <w:t xml:space="preserve"> </w:t>
+      </w:r>
+      <w:r>
+        <w:t xml:space="preserve">(88.9% accuracy, n=9): Participants with both personal mental health treatment experience and family/friend substance use treatment experience showed strong interest (8/9). This dual exposure appears to create particularly strong motivation for SUD counseling careers.</w:t>
+      </w:r>
+    </w:p>
+    <w:p>
+      <w:pPr>
+        <w:pStyle w:val="Compact"/>
+        <w:numPr>
+          <w:ilvl w:val="0"/>
+          <w:numId w:val="1009"/>
+        </w:numPr>
+      </w:pPr>
+      <w:r>
+        <w:rPr>
+          <w:b/>
+          <w:bCs/>
+        </w:rPr>
+        <w:t xml:space="preserve">Sophomore employment</w:t>
+      </w:r>
+      <w:r>
+        <w:t xml:space="preserve"> </w:t>
+      </w:r>
+      <w:r>
+        <w:t xml:space="preserve">(83.3% accuracy, n=6): Second-year students who were currently employed showed high interest rates (5/6), potentially reflecting early career exploration combined with work experience.</w:t>
+      </w:r>
+    </w:p>
+    <w:p>
+      <w:pPr>
+        <w:pStyle w:val="FirstParagraph"/>
+      </w:pPr>
+      <w:r>
+        <w:rPr>
+          <w:b/>
+          <w:bCs/>
+        </w:rPr>
+        <w:t xml:space="preserve">Demographic-Text Interaction Patterns:</w:t>
+      </w:r>
+      <w:r>
+        <w:t xml:space="preserve"> </w:t>
+      </w:r>
+      <w:r>
+        <w:t xml:space="preserve">5.</w:t>
+      </w:r>
+      <w:r>
+        <w:t xml:space="preserve"> </w:t>
+      </w:r>
+      <w:r>
+        <w:rPr>
+          <w:b/>
+          <w:bCs/>
+        </w:rPr>
+        <w:t xml:space="preserve">Treatment experience + helping language</w:t>
+      </w:r>
+      <w:r>
+        <w:t xml:space="preserve"> </w:t>
+      </w:r>
+      <w:r>
+        <w:t xml:space="preserve">(87.5% accuracy, n=8): The combination of both treatment experiences plus mentioning</w:t>
+      </w:r>
+      <w:r>
+        <w:t xml:space="preserve"> </w:t>
+      </w:r>
+      <w:r>
+        <w:t xml:space="preserve">“help”</w:t>
+      </w:r>
+      <w:r>
+        <w:t xml:space="preserve"> </w:t>
+      </w:r>
+      <w:r>
+        <w:t xml:space="preserve">in discussions predicted interest with high accuracy (7/8), suggesting that personal experience combined with helping orientation is particularly predictive.</w:t>
+      </w:r>
+    </w:p>
+    <w:p>
+      <w:pPr>
+        <w:numPr>
+          <w:ilvl w:val="0"/>
+          <w:numId w:val="1010"/>
+        </w:numPr>
+      </w:pPr>
+      <w:r>
+        <w:rPr>
+          <w:b/>
+          <w:bCs/>
+        </w:rPr>
+        <w:t xml:space="preserve">Mental health treatment + helping language</w:t>
+      </w:r>
+      <w:r>
+        <w:t xml:space="preserve"> </w:t>
+      </w:r>
+      <w:r>
+        <w:t xml:space="preserve">(75% accuracy, n=12): Even mental health treatment alone, when combined with helping language, predicted interest (9/12).</w:t>
+      </w:r>
+    </w:p>
+    <w:p>
+      <w:pPr>
+        <w:numPr>
+          <w:ilvl w:val="0"/>
+          <w:numId w:val="1010"/>
+        </w:numPr>
+      </w:pPr>
+      <w:r>
+        <w:rPr>
+          <w:b/>
+          <w:bCs/>
+        </w:rPr>
+        <w:t xml:space="preserve">No treatment + money concerns</w:t>
+      </w:r>
+      <w:r>
+        <w:t xml:space="preserve"> </w:t>
+      </w:r>
+      <w:r>
+        <w:t xml:space="preserve">(75% accuracy, n=12): Conversely, participants without mental health treatment who mentioned money or salary concerns were predominantly not interested (9/12), suggesting financial motivations without personal connection predict disinterest.</w:t>
+      </w:r>
+    </w:p>
+    <w:p>
+      <w:pPr>
+        <w:pStyle w:val="FirstParagraph"/>
+      </w:pPr>
+      <w:r>
+        <w:t xml:space="preserve">[INSERT TABLE 4 ABOUT HERE: Summary of High-Confidence Patterns]</w:t>
+      </w:r>
+    </w:p>
+    <w:p>
+      <w:pPr>
+        <w:pStyle w:val="BodyText"/>
+      </w:pPr>
+      <w:r>
+        <w:rPr>
+          <w:b/>
+          <w:bCs/>
+        </w:rPr>
+        <w:t xml:space="preserve">Pattern Robustness.</w:t>
+      </w:r>
+      <w:r>
+        <w:t xml:space="preserve"> </w:t>
+      </w:r>
+      <w:r>
+        <w:t xml:space="preserve">All patterns underwent verification through:</w:t>
+      </w:r>
+      <w:r>
+        <w:t xml:space="preserve"> </w:t>
+      </w:r>
+      <w:r>
+        <w:t xml:space="preserve">- Manual calculation using deterministic rules</w:t>
+      </w:r>
+      <w:r>
+        <w:t xml:space="preserve"> </w:t>
+      </w:r>
+      <w:r>
+        <w:t xml:space="preserve">- Cross-validation testing across data subsets</w:t>
+      </w:r>
+      <w:r>
+        <w:t xml:space="preserve"> </w:t>
+      </w:r>
+      <w:r>
+        <w:t xml:space="preserve">- Robustness scoring combining accuracy (70%) and coverage (30%)</w:t>
+      </w:r>
+    </w:p>
+    <w:p>
+      <w:pPr>
+        <w:pStyle w:val="BodyText"/>
+      </w:pPr>
+      <w:r>
+        <w:t xml:space="preserve">The most robust pattern combined personal treatment experience with helping-oriented language, achieving both high accuracy and meaningful coverage of the sample.</w:t>
+      </w:r>
+    </w:p>
+    <w:bookmarkEnd w:id="45"/>
+    <w:bookmarkStart w:id="46" w:name="X914f6fc7a61b3b6af0c1f81a9ca0a5336561f46"/>
+    <w:p>
+      <w:pPr>
+        <w:pStyle w:val="Heading3"/>
+      </w:pPr>
+      <w:r>
+        <w:t xml:space="preserve">Phase 3: Integration with Study 1 Findings</w:t>
+      </w:r>
+    </w:p>
+    <w:p>
+      <w:pPr>
+        <w:pStyle w:val="FirstParagraph"/>
+      </w:pPr>
+      <w:r>
+        <w:t xml:space="preserve">The pattern discovery analysis provided rich convergent validation for Study 1’s quantitative findings while revealing additional nuanced insights:</w:t>
+      </w:r>
+    </w:p>
+    <w:p>
+      <w:pPr>
+        <w:pStyle w:val="BodyText"/>
+      </w:pPr>
+      <w:r>
+        <w:rPr>
+          <w:b/>
+          <w:bCs/>
+        </w:rPr>
+        <w:t xml:space="preserve">Career Uncertainty Validation.</w:t>
+      </w:r>
+      <w:r>
+        <w:t xml:space="preserve"> </w:t>
+      </w:r>
+      <w:r>
+        <w:t xml:space="preserve">The sophomore employment pattern (83.3% interested) aligns with Study 1’s finding that career uncertainty predicts SUD counseling interest. Second-year students are typically in active career exploration phases, and those gaining work experience may be particularly open to diverse career paths including SUD counseling.</w:t>
+      </w:r>
+    </w:p>
+    <w:p>
+      <w:pPr>
+        <w:pStyle w:val="BodyText"/>
+      </w:pPr>
+      <w:r>
+        <w:rPr>
+          <w:b/>
+          <w:bCs/>
+        </w:rPr>
+        <w:t xml:space="preserve">Personal Experience as Motivator.</w:t>
+      </w:r>
+      <w:r>
+        <w:t xml:space="preserve"> </w:t>
+      </w:r>
+      <w:r>
+        <w:t xml:space="preserve">While Study 1 could not directly measure personal treatment history, Study 2’s most robust pattern—combined mental health and family substance use treatment experience (88.9% interested)—suggests that personal connection to these issues is a powerful motivator. This finding illuminates potential mechanisms underlying the career uncertainty effect: students with treatment experience may be exploring how to channel their experiences professionally.</w:t>
+      </w:r>
+    </w:p>
+    <w:p>
+      <w:pPr>
+        <w:pStyle w:val="BodyText"/>
+      </w:pPr>
+      <w:r>
+        <w:rPr>
+          <w:b/>
+          <w:bCs/>
+        </w:rPr>
+        <w:t xml:space="preserve">Language of Interest.</w:t>
+      </w:r>
+      <w:r>
+        <w:t xml:space="preserve"> </w:t>
+      </w:r>
+      <w:r>
+        <w:t xml:space="preserve">The distinct vocabulary patterns provide insight into how interested students conceptualize SUD counseling:</w:t>
+      </w:r>
+      <w:r>
+        <w:t xml:space="preserve"> </w:t>
+      </w:r>
+      <w:r>
+        <w:t xml:space="preserve">- Research-oriented language (100% accuracy) suggests some view it through an academic/scientific lens</w:t>
+      </w:r>
+      <w:r>
+        <w:t xml:space="preserve"> </w:t>
+      </w:r>
+      <w:r>
+        <w:t xml:space="preserve">- Patient-focused language (80% accuracy) indicates clinical orientation</w:t>
+      </w:r>
+      <w:r>
+        <w:t xml:space="preserve"> </w:t>
+      </w:r>
+      <w:r>
+        <w:t xml:space="preserve">- Helping language combined with treatment experience (87.5% accuracy) reveals a service motivation grounded in personal understanding</w:t>
+      </w:r>
+    </w:p>
+    <w:p>
+      <w:pPr>
+        <w:pStyle w:val="BodyText"/>
+      </w:pPr>
+      <w:r>
+        <w:rPr>
+          <w:b/>
+          <w:bCs/>
+        </w:rPr>
+        <w:t xml:space="preserve">Barriers to Interest.</w:t>
+      </w:r>
+      <w:r>
+        <w:t xml:space="preserve"> </w:t>
+      </w:r>
+      <w:r>
+        <w:t xml:space="preserve">The pattern of no treatment experience combined with money concerns predicting disinterest (75% accuracy) suggests that without personal connection, practical considerations dominate. This finding helps explain why general mental health career interest negatively predicted SUD counseling interest in Study 1—students may view other mental health careers as more financially rewarding.</w:t>
+      </w:r>
+    </w:p>
+    <w:p>
+      <w:pPr>
+        <w:pStyle w:val="BodyText"/>
+      </w:pPr>
+      <w:r>
+        <w:t xml:space="preserve">[INSERT TABLE 5 ABOUT HERE: Comparison of Key Findings Across Studies]</w:t>
+      </w:r>
+    </w:p>
+    <w:p>
+      <w:pPr>
+        <w:pStyle w:val="BodyText"/>
+      </w:pPr>
+      <w:r>
+        <w:t xml:space="preserve">The multi-method approach—combining survey-based machine learning (Study 1) with LLM-assisted text analysis (Study 2)—provides robust evidence for understanding factors that shape student interest in SUD counseling careers.</w:t>
+      </w:r>
+    </w:p>
+    <w:bookmarkEnd w:id="46"/>
+    <w:bookmarkEnd w:id="47"/>
+    <w:bookmarkEnd w:id="48"/>
+    <w:bookmarkStart w:id="55" w:name="discussion"/>
+    <w:p>
+      <w:pPr>
+        <w:pStyle w:val="Heading1"/>
+      </w:pPr>
+      <w:r>
+        <w:t xml:space="preserve">Discussion</w:t>
+      </w:r>
+    </w:p>
+    <w:p>
+      <w:pPr>
+        <w:pStyle w:val="FirstParagraph"/>
+      </w:pPr>
+      <w:r>
+        <w:t xml:space="preserve">This mixed-methods study identified key factors influencing undergraduate students’ interest in SUD counseling careers, revealing important insights for workforce development in the addiction field. Results provide empirical support for Social Cognitive Career Theory’s emphasis on learning experiences and career exploration processes, while offering practical guidance for educational interventions.</w:t>
+      </w:r>
+    </w:p>
+    <w:bookmarkStart w:id="49" w:name="X831209b0b5025b45260eee944d6092478c57b3d"/>
+    <w:p>
+      <w:pPr>
+        <w:pStyle w:val="Heading2"/>
+      </w:pPr>
+      <w:r>
+        <w:t xml:space="preserve">Theoretical Implications and Literature Integration</w:t>
+      </w:r>
+    </w:p>
+    <w:p>
+      <w:pPr>
+        <w:pStyle w:val="FirstParagraph"/>
+      </w:pPr>
+      <w:r>
+        <w:rPr>
+          <w:b/>
+          <w:bCs/>
+        </w:rPr>
+        <w:t xml:space="preserve">Social Cognitive Career Theory Validation.</w:t>
+      </w:r>
+      <w:r>
+        <w:t xml:space="preserve"> </w:t>
+      </w:r>
+      <w:r>
+        <w:t xml:space="preserve">Our findings strongly support SCCT’s core propositions about career interest development</w:t>
       </w:r>
       <w:r>
         <w:t xml:space="preserve"> </w:t>
@@ -1314,48 +2602,24 @@
         </w:r>
       </w:hyperlink>
       <w:r>
-        <w:t xml:space="preserve">)</w:t>
-      </w:r>
-      <w:r>
-        <w:t xml:space="preserve">.</w:t>
-      </w:r>
-    </w:p>
-    <w:p>
-      <w:pPr>
-        <w:pStyle w:val="BodyText"/>
-      </w:pPr>
-      <w:r>
-        <w:rPr>
-          <w:b/>
-          <w:bCs/>
-        </w:rPr>
-        <w:t xml:space="preserve">Text Preprocessing.</w:t>
-      </w:r>
-      <w:r>
-        <w:t xml:space="preserve"> </w:t>
-      </w:r>
-      <w:r>
-        <w:t xml:space="preserve">Focus group transcripts underwent systematic computational analysis using the tidytext framework in R</w:t>
-      </w:r>
-      <w:r>
-        <w:t xml:space="preserve"> </w:t>
-      </w:r>
-      <w:r>
-        <w:t xml:space="preserve">(</w:t>
-      </w:r>
-      <w:hyperlink w:anchor="ref-silge2017">
+        <w:t xml:space="preserve">;</w:t>
+      </w:r>
+      <w:r>
+        <w:t xml:space="preserve"> </w:t>
+      </w:r>
+      <w:hyperlink w:anchor="ref-lent2002">
         <w:r>
           <w:rPr>
             <w:rStyle w:val="Hyperlink"/>
           </w:rPr>
-          <w:t xml:space="preserve">Silge &amp; Robinson, 2017</w:t>
+          <w:t xml:space="preserve">Lent &amp; Brown, 2002</w:t>
         </w:r>
       </w:hyperlink>
       <w:r>
         <w:t xml:space="preserve">)</w:t>
       </w:r>
       <w:r>
-        <w:t xml:space="preserve">. This approach combined the systematic rigor of quantitative text analysis with qualitative interpretation, allowing for both pattern detection and contextual understanding. The preprocessing pipeline included: (a) verbatim transcription of all sessions, (b) tokenization to word-level units, (c) removal of stop words and filler terms, (d) Porter stemming to consolidate word variants, and (e) identification of SUD-relevant discourse.</w:t>
+        <w:t xml:space="preserve">. The prominence of personal experience themes in qualitative data aligns with SCCT’s emphasis on learning experiences as foundational to self-efficacy and outcome expectations. Students with family members affected by SUDs demonstrated enhanced confidence in their ability to help similar populations and positive expectations about career meaningfulness—core SCCT constructs.</w:t>
       </w:r>
     </w:p>
     <w:p>
@@ -1363,1271 +2627,7 @@
         <w:pStyle w:val="BodyText"/>
       </w:pPr>
       <w:r>
-        <w:rPr>
-          <w:b/>
-          <w:bCs/>
-        </w:rPr>
-        <w:t xml:space="preserve">SUD Discourse Identification.</w:t>
-      </w:r>
-      <w:r>
-        <w:t xml:space="preserve"> </w:t>
-      </w:r>
-      <w:r>
-        <w:t xml:space="preserve">To focus analysis on career-relevant content, a comprehensive taxonomy of 53 SUD-related terms was developed across five categories: core addiction terminology (e.g., substance, addiction, dependence), specific substances (e.g., alcohol, drugs, opioids), treatment/recovery language (e.g., recovery, therapy, counseling), problem framing terms (e.g., abuse, struggle, battle), and professional context words (e.g., counselor, therapist, clinical). Only utterances containing substance-specific terminology were included in the final analysis to ensure precise focus on SUD counseling discourse.</w:t>
-      </w:r>
-    </w:p>
-    <w:p>
-      <w:pPr>
-        <w:pStyle w:val="BodyText"/>
-      </w:pPr>
-      <w:r>
-        <w:rPr>
-          <w:b/>
-          <w:bCs/>
-        </w:rPr>
-        <w:t xml:space="preserve">Thematic Analysis.</w:t>
-      </w:r>
-      <w:r>
-        <w:t xml:space="preserve"> </w:t>
-      </w:r>
-      <w:r>
-        <w:t xml:space="preserve">Following identification of SUD-relevant utterances (</w:t>
-      </w:r>
-      <w:r>
-        <w:rPr>
-          <w:i/>
-          <w:iCs/>
-        </w:rPr>
-        <w:t xml:space="preserve">n</w:t>
-      </w:r>
-      <w:r>
-        <w:t xml:space="preserve"> </w:t>
-      </w:r>
-      <w:r>
-        <w:t xml:space="preserve">= 109, representing 35.2% of substantive discussion after improved stopword filtering), co-occurrence analysis used the tidytext framework to identify thematic patterns. Specifically, pairwise co-occurrence frequencies were calculated using</w:t>
-      </w:r>
-      <w:r>
-        <w:t xml:space="preserve"> </w:t>
-      </w:r>
-      <w:r>
-        <w:rPr>
-          <w:rStyle w:val="VerbatimChar"/>
-        </w:rPr>
-        <w:t xml:space="preserve">pairwise_count()</w:t>
-      </w:r>
-      <w:r>
-        <w:t xml:space="preserve"> </w:t>
-      </w:r>
-      <w:r>
-        <w:t xml:space="preserve">to determine which terms appeared together within the same utterances. These co-occurrence relationships were then subjected to hierarchical clustering using Ward’s minimum variance method with Euclidean distance (</w:t>
-      </w:r>
-      <w:r>
-        <w:rPr>
-          <w:rStyle w:val="VerbatimChar"/>
-        </w:rPr>
-        <w:t xml:space="preserve">hclust(method = "ward.D2")</w:t>
-      </w:r>
-      <w:r>
-        <w:t xml:space="preserve">).</w:t>
-      </w:r>
-    </w:p>
-    <w:p>
-      <w:pPr>
-        <w:pStyle w:val="BodyText"/>
-      </w:pPr>
-      <w:r>
-        <w:rPr>
-          <w:b/>
-          <w:bCs/>
-        </w:rPr>
-        <w:t xml:space="preserve">Data-Driven Cluster Determination.</w:t>
-      </w:r>
-      <w:r>
-        <w:t xml:space="preserve"> </w:t>
-      </w:r>
-      <w:r>
-        <w:t xml:space="preserve">Rather than imposing a predetermined number of clusters, optimal cluster count was determined through two complementary validation methods: (a) silhouette analysis to maximize between-cluster separation and within-cluster cohesion, and (b) elbow method analysis of within-cluster sum of squares to identify the point of diminishing returns in clustering improvement. Silhouette analysis indicated optimal performance at k=3 clusters (silhouette score = 0.185), while elbow method suggested k=2. Following established best practices, the silhouette method result was prioritized due to its superior ability to assess cluster quality, yielding three data-driven thematic clusters.</w:t>
-      </w:r>
-    </w:p>
-    <w:p>
-      <w:pPr>
-        <w:pStyle w:val="BodyText"/>
-      </w:pPr>
-      <w:r>
-        <w:t xml:space="preserve">Research team members then interpreted these clusters to derive thematic frameworks, combining computational rigor with qualitative contextual understanding. This approach ensured that themes emerged from actual discourse patterns rather than researcher-imposed categories, with cluster boundaries determined by mathematical optimization of data structure rather than theoretical expectations.</w:t>
-      </w:r>
-    </w:p>
-    <w:p>
-      <w:pPr>
-        <w:pStyle w:val="BodyText"/>
-      </w:pPr>
-      <w:r>
-        <w:rPr>
-          <w:b/>
-          <w:bCs/>
-        </w:rPr>
-        <w:t xml:space="preserve">Validation Procedures.</w:t>
-      </w:r>
-      <w:r>
-        <w:t xml:space="preserve"> </w:t>
-      </w:r>
-      <w:r>
-        <w:t xml:space="preserve">To ensure analytical rigor, two research team members independently reviewed the computational results and transcript excerpts. Discrepancies were resolved through discussion until consensus was reached. The hybrid computational-interpretive approach enhanced both the systematic nature of pattern detection and the contextual richness of qualitative insights.</w:t>
-      </w:r>
-    </w:p>
-    <w:bookmarkEnd w:id="38"/>
-    <w:bookmarkEnd w:id="39"/>
-    <w:bookmarkEnd w:id="40"/>
-    <w:bookmarkStart w:id="51" w:name="results"/>
-    <w:p>
-      <w:pPr>
-        <w:pStyle w:val="Heading1"/>
-      </w:pPr>
-      <w:r>
-        <w:t xml:space="preserve">Results</w:t>
-      </w:r>
-    </w:p>
-    <w:p>
-      <w:pPr>
-        <w:pStyle w:val="FirstParagraph"/>
-      </w:pPr>
-      <w:r>
-        <w:t xml:space="preserve">This mixed-methods study examined factors influencing undergraduate students’ interest in SUD counseling careers through quantitative prediction modeling and qualitative thematic analysis. Results are presented sequentially, followed by integration of findings across both studies.</w:t>
-      </w:r>
-    </w:p>
-    <w:bookmarkStart w:id="43" w:name="X978b15b4e082561ccdaaa1630a6a06f798ebaca"/>
-    <w:p>
-      <w:pPr>
-        <w:pStyle w:val="Heading2"/>
-      </w:pPr>
-      <w:r>
-        <w:t xml:space="preserve">Study 1: Quantitative Predictors of SUD Counseling Interest</w:t>
-      </w:r>
-    </w:p>
-    <w:bookmarkStart w:id="41" w:name="model-performance-and-validation"/>
-    <w:p>
-      <w:pPr>
-        <w:pStyle w:val="Heading3"/>
-      </w:pPr>
-      <w:r>
-        <w:t xml:space="preserve">Model Performance and Validation</w:t>
-      </w:r>
-    </w:p>
-    <w:p>
-      <w:pPr>
-        <w:pStyle w:val="FirstParagraph"/>
-      </w:pPr>
-      <w:r>
-        <w:t xml:space="preserve">The L1-regularized logistic regression model demonstrated strong predictive performance across multiple validation approaches. Cross-validation results based on 50 total folds (10-fold CV with 5 repeats) showed consistent performance with ROC AUC = 0.787 (95% CI [0.766, 0.809]), indicating good discriminative ability. The narrow confidence interval (SE = 0.011) suggests stable model performance across different data subsamples.</w:t>
-      </w:r>
-    </w:p>
-    <w:p>
-      <w:pPr>
-        <w:pStyle w:val="BodyText"/>
-      </w:pPr>
-      <w:r>
-        <w:t xml:space="preserve">Test set validation yielded ROC AUC = 0.706 and classification accuracy = 66.2%, demonstrating reasonable generalization to unseen data. Effect size calculations revealed Cohen’s</w:t>
-      </w:r>
-      <w:r>
-        <w:t xml:space="preserve"> </w:t>
-      </w:r>
-      <w:r>
-        <w:rPr>
-          <w:i/>
-          <w:iCs/>
-        </w:rPr>
-        <w:t xml:space="preserve">d</w:t>
-      </w:r>
-      <w:r>
-        <w:t xml:space="preserve"> </w:t>
-      </w:r>
-      <w:r>
-        <w:t xml:space="preserve">= 0.764 and correlation</w:t>
-      </w:r>
-      <w:r>
-        <w:t xml:space="preserve"> </w:t>
-      </w:r>
-      <w:r>
-        <w:rPr>
-          <w:i/>
-          <w:iCs/>
-        </w:rPr>
-        <w:t xml:space="preserve">r</w:t>
-      </w:r>
-      <w:r>
-        <w:t xml:space="preserve"> </w:t>
-      </w:r>
-      <w:r>
-        <w:t xml:space="preserve">= 0.411, representing strong effects for behavioral prediction research</w:t>
-      </w:r>
-      <w:r>
-        <w:t xml:space="preserve"> </w:t>
-      </w:r>
-      <w:r>
-        <w:t xml:space="preserve">(</w:t>
-      </w:r>
-      <w:hyperlink w:anchor="ref-cohen1988statistical">
-        <w:r>
-          <w:rPr>
-            <w:rStyle w:val="Hyperlink"/>
-          </w:rPr>
-          <w:t xml:space="preserve">Cohen, 1988</w:t>
-        </w:r>
-      </w:hyperlink>
-      <w:r>
-        <w:t xml:space="preserve">)</w:t>
-      </w:r>
-      <w:r>
-        <w:t xml:space="preserve">. Bootstrap stability analysis (100 resamples) confirmed 100% sign consistency for key predictors, indicating robust coefficient estimates. All statistical tests were conducted with α = .05.</w:t>
-      </w:r>
-    </w:p>
-    <w:p>
-      <w:pPr>
-        <w:pStyle w:val="BodyText"/>
-      </w:pPr>
-      <w:r>
-        <w:t xml:space="preserve">[INSERT TABLE 1 ABOUT HERE]</w:t>
-      </w:r>
-    </w:p>
-    <w:bookmarkEnd w:id="41"/>
-    <w:bookmarkStart w:id="42" w:name="primary-predictive-factors"/>
-    <w:p>
-      <w:pPr>
-        <w:pStyle w:val="Heading3"/>
-      </w:pPr>
-      <w:r>
-        <w:t xml:space="preserve">Primary Predictive Factors</w:t>
-      </w:r>
-    </w:p>
-    <w:p>
-      <w:pPr>
-        <w:pStyle w:val="FirstParagraph"/>
-      </w:pPr>
-      <w:r>
-        <w:t xml:space="preserve">The Lasso regularization procedure selected 10 predictors from the initial set of 22 candidate variables. Table 2 presents the final model coefficients, odds ratios, and confidence intervals for all retained predictors.</w:t>
-      </w:r>
-    </w:p>
-    <w:p>
-      <w:pPr>
-        <w:pStyle w:val="BodyText"/>
-      </w:pPr>
-      <w:r>
-        <w:t xml:space="preserve">[INSERT TABLE 2 ABOUT HERE]</w:t>
-      </w:r>
-    </w:p>
-    <w:p>
-      <w:pPr>
-        <w:pStyle w:val="BodyText"/>
-      </w:pPr>
-      <w:r>
-        <w:rPr>
-          <w:b/>
-          <w:bCs/>
-        </w:rPr>
-        <w:t xml:space="preserve">Mental Health Career Interest.</w:t>
-      </w:r>
-      <w:r>
-        <w:t xml:space="preserve"> </w:t>
-      </w:r>
-      <w:r>
-        <w:t xml:space="preserve">The most prominent finding concerned students’ orientation toward mental health careers generally. Students reporting uncertainty about mental health career interest showed substantially elevated odds of SUD counseling interest (OR = 1.74, 95% CI [1.42, 2.13]), representing a 74% increase in likelihood compared to students uninterested in mental health careers. Conversely, students already committed to mental health careers showed reduced SUD counseling interest (OR = 0.64, 95% CI [0.52, 0.79]), representing 36% lower odds.</w:t>
-      </w:r>
-    </w:p>
-    <w:p>
-      <w:pPr>
-        <w:pStyle w:val="BodyText"/>
-      </w:pPr>
-      <w:r>
-        <w:t xml:space="preserve">This pattern suggests that SUD counseling functions as an exploration pathway for students uncertain about mental health specializations, rather than attracting those already committed to other mental health tracks. Chi-square analysis confirmed this relationship, χ²(2) = 92.59,</w:t>
-      </w:r>
-      <w:r>
-        <w:t xml:space="preserve"> </w:t>
-      </w:r>
-      <w:r>
-        <w:rPr>
-          <w:i/>
-          <w:iCs/>
-        </w:rPr>
-        <w:t xml:space="preserve">p</w:t>
-      </w:r>
-      <w:r>
-        <w:t xml:space="preserve"> </w:t>
-      </w:r>
-      <w:r>
-        <w:t xml:space="preserve">&lt; .001, with substantial effect size (Cramér’s V = .49).</w:t>
-      </w:r>
-    </w:p>
-    <w:p>
-      <w:pPr>
-        <w:pStyle w:val="BodyText"/>
-      </w:pPr>
-      <w:r>
-        <w:rPr>
-          <w:b/>
-          <w:bCs/>
-        </w:rPr>
-        <w:t xml:space="preserve">Professional Familiarity.</w:t>
-      </w:r>
-      <w:r>
-        <w:t xml:space="preserve"> </w:t>
-      </w:r>
-      <w:r>
-        <w:t xml:space="preserve">Familiarity with SUD counseling as a profession emerged as the second strongest predictor (OR = 1.33, 95% CI [1.15, 1.54]). Students with moderate familiarity showed 56.1% interest compared to 27.6% among those with no familiarity, χ²(2) = 16.64,</w:t>
-      </w:r>
-      <w:r>
-        <w:t xml:space="preserve"> </w:t>
-      </w:r>
-      <w:r>
-        <w:rPr>
-          <w:i/>
-          <w:iCs/>
-        </w:rPr>
-        <w:t xml:space="preserve">p</w:t>
-      </w:r>
-      <w:r>
-        <w:t xml:space="preserve"> </w:t>
-      </w:r>
-      <w:r>
-        <w:t xml:space="preserve">&lt; .001. This dose-response relationship supports the importance of exposure and awareness in career development.</w:t>
-      </w:r>
-    </w:p>
-    <w:p>
-      <w:pPr>
-        <w:pStyle w:val="BodyText"/>
-      </w:pPr>
-      <w:r>
-        <w:rPr>
-          <w:b/>
-          <w:bCs/>
-        </w:rPr>
-        <w:t xml:space="preserve">Secondary Predictors.</w:t>
-      </w:r>
-      <w:r>
-        <w:t xml:space="preserve"> </w:t>
-      </w:r>
-      <w:r>
-        <w:t xml:space="preserve">Several additional factors showed modest but meaningful associations. Religious or spiritual identity (OR = 1.14), education cost stress (OR = 1.10), moderate safety concerns (OR = 1.09), housing stability stress (OR = 1.08), junior academic year (OR = 1.07), Latino/Hispanic ethnicity (OR = 1.06), and transportation cost stress (OR = 1.04) all predicted increased SUD counseling interest. While individually modest, these factors collectively contributed to the model’s predictive performance.</w:t>
-      </w:r>
-    </w:p>
-    <w:p>
-      <w:pPr>
-        <w:pStyle w:val="BodyText"/>
-      </w:pPr>
-      <w:r>
-        <w:rPr>
-          <w:b/>
-          <w:bCs/>
-        </w:rPr>
-        <w:t xml:space="preserve">Primary Predictive Factors.</w:t>
-      </w:r>
-      <w:r>
-        <w:t xml:space="preserve"> </w:t>
-      </w:r>
-      <w:r>
-        <w:t xml:space="preserve">Table 2 presents the key predictors identified through L1 regularization, demonstrating a clear hierarchical pattern of influence.</w:t>
-      </w:r>
-    </w:p>
-    <w:p>
-      <w:pPr>
-        <w:pStyle w:val="BodyText"/>
-      </w:pPr>
-      <w:r>
-        <w:t xml:space="preserve">[INSERT TABLE 2 ABOUT HERE]</w:t>
-      </w:r>
-      <w:r>
-        <w:t xml:space="preserve"> </w:t>
-      </w:r>
-      <w:r>
-        <w:t xml:space="preserve">The dominant finding concerns mental health career interest, revealing a counterintuitive but crucial relationship with SUD counseling attraction. Students</w:t>
-      </w:r>
-      <w:r>
-        <w:t xml:space="preserve"> </w:t>
-      </w:r>
-      <w:r>
-        <w:t xml:space="preserve">“Unsure”</w:t>
-      </w:r>
-      <w:r>
-        <w:t xml:space="preserve"> </w:t>
-      </w:r>
-      <w:r>
-        <w:t xml:space="preserve">about mental health careers show substantially elevated interest in SUD counseling (OR = 1.74, 74% higher odds), while students already committed to mental health careers (</w:t>
-      </w:r>
-      <w:r>
-        <w:t xml:space="preserve">“Yes”</w:t>
-      </w:r>
-      <w:r>
-        <w:t xml:space="preserve">) show reduced interest (OR = 0.64, 36% lower odds). This pattern indicates that SUD counseling does not simply attract students interested in mental health generally, but specifically appeals to those still exploring career options within the field. Students already committed to other mental health specializations (therapy, clinical psychology, etc.) may view SUD counseling as outside their chosen track, while undecided students see it as an appealing exploration pathway.</w:t>
-      </w:r>
-    </w:p>
-    <w:p>
-      <w:pPr>
-        <w:pStyle w:val="BodyText"/>
-      </w:pPr>
-      <w:r>
-        <w:rPr>
-          <w:b/>
-          <w:bCs/>
-        </w:rPr>
-        <w:t xml:space="preserve">Secondary Predictive Factors.</w:t>
-      </w:r>
-      <w:r>
-        <w:t xml:space="preserve"> </w:t>
-      </w:r>
-      <w:r>
-        <w:t xml:space="preserve">Beyond the primary mental health career interest findings, one additional statistically robust pattern emerged (Figure 1).</w:t>
-      </w:r>
-    </w:p>
-    <w:p>
-      <w:pPr>
-        <w:pStyle w:val="BodyText"/>
-      </w:pPr>
-      <w:r>
-        <w:t xml:space="preserve">[INSERT FIGURE 1 ABOUT HERE]</w:t>
-      </w:r>
-      <w:r>
-        <w:t xml:space="preserve"> </w:t>
-      </w:r>
-      <w:r>
-        <w:t xml:space="preserve">Professional familiarity with SUD counseling showed strong positive association (OR = 1.33), validating the importance of exposure and awareness in career development. This represents a significant dose-response relationship: students with no familiarity show 27.6% interest, while those with moderate familiarity show 56.1% interest (χ² = 16.64, p &lt; 0.001). Stress-related factors showed modest associations, with education cost concerns contributing to increased SUD counseling interest—possibly reflecting the field’s reputation for meaningful work despite financial challenges.</w:t>
-      </w:r>
-    </w:p>
-    <w:p>
-      <w:pPr>
-        <w:pStyle w:val="BodyText"/>
-      </w:pPr>
-      <w:r>
-        <w:rPr>
-          <w:b/>
-          <w:bCs/>
-        </w:rPr>
-        <w:t xml:space="preserve">Academic and Developmental Patterns.</w:t>
-      </w:r>
-      <w:r>
-        <w:t xml:space="preserve"> </w:t>
-      </w:r>
-      <w:r>
-        <w:t xml:space="preserve">Early academic timing showed meaningful associations, with first-year students demonstrating highest interest (40.3%, N=211) and second-year students maintaining substantial interest (33.5%, N=158). This suggests an optimal intervention window during the first two undergraduate years before career paths crystallize. Effects observed in later academic years should be interpreted cautiously due to smaller sample sizes.</w:t>
-      </w:r>
-    </w:p>
-    <w:p>
-      <w:pPr>
-        <w:pStyle w:val="BodyText"/>
-      </w:pPr>
-      <w:r>
-        <w:t xml:space="preserve">Final model hyperparameters were optimized through tidymodels grid search: penalty λ = 0.0032, mixture α = 1.0 (pure Lasso), with SMOTE upsampling for class balance. The complete tidymodels workflow and detailed results are available in the project repository.</w:t>
-      </w:r>
-    </w:p>
-    <w:bookmarkEnd w:id="42"/>
-    <w:bookmarkEnd w:id="43"/>
-    <w:bookmarkStart w:id="50" w:name="study-2-qualitative-thematic-analysis"/>
-    <w:p>
-      <w:pPr>
-        <w:pStyle w:val="Heading2"/>
-      </w:pPr>
-      <w:r>
-        <w:t xml:space="preserve">Study 2: Qualitative Thematic Analysis</w:t>
-      </w:r>
-    </w:p>
-    <w:bookmarkStart w:id="44" w:name="sud-relevant-discourse-identification"/>
-    <w:p>
-      <w:pPr>
-        <w:pStyle w:val="Heading3"/>
-      </w:pPr>
-      <w:r>
-        <w:t xml:space="preserve">SUD-Relevant Discourse Identification</w:t>
-      </w:r>
-    </w:p>
-    <w:p>
-      <w:pPr>
-        <w:pStyle w:val="FirstParagraph"/>
-      </w:pPr>
-      <w:r>
-        <w:t xml:space="preserve">Analysis of seven focus group transcripts identified 61 utterances (19.7% of 310 substantive statements) containing explicit SUD-related terminology. The conservative detection approach required presence of substance-specific terms, ensuring precise focus on SUD counseling discourse rather than general mental health discussions. Table 4 summarizes the text preprocessing pipeline that yielded this focused dataset.</w:t>
-      </w:r>
-    </w:p>
-    <w:p>
-      <w:pPr>
-        <w:pStyle w:val="BodyText"/>
-      </w:pPr>
-      <w:r>
-        <w:t xml:space="preserve">[INSERT TABLE 4 ABOUT HERE]</w:t>
-      </w:r>
-    </w:p>
-    <w:bookmarkEnd w:id="44"/>
-    <w:bookmarkStart w:id="45" w:name="data-driven-thematic-clusters"/>
-    <w:p>
-      <w:pPr>
-        <w:pStyle w:val="Heading3"/>
-      </w:pPr>
-      <w:r>
-        <w:t xml:space="preserve">Data-Driven Thematic Clusters</w:t>
-      </w:r>
-    </w:p>
-    <w:p>
-      <w:pPr>
-        <w:pStyle w:val="FirstParagraph"/>
-      </w:pPr>
-      <w:r>
-        <w:t xml:space="preserve">Co-occurrence analysis of the 109 SUD-relevant utterances revealed three primary thematic frameworks through which students conceptualized SUD counseling careers. These themes emerged from mathematical optimization using silhouette analysis (k=3, score=0.185), ensuring clusters reflected actual discourse patterns rather than researcher expectations.</w:t>
-      </w:r>
-    </w:p>
-    <w:p>
-      <w:pPr>
-        <w:pStyle w:val="BodyText"/>
-      </w:pPr>
-      <w:r>
-        <w:rPr>
-          <w:b/>
-          <w:bCs/>
-        </w:rPr>
-        <w:t xml:space="preserve">Theme 1: Clinical-Affective Framework.</w:t>
-      </w:r>
-      <w:r>
-        <w:t xml:space="preserve"> </w:t>
-      </w:r>
-      <w:r>
-        <w:t xml:space="preserve">The most prominent theme (387 mentions, 21.9% of SUD discourse) integrated clinical understanding with emotional processing. Key terms included</w:t>
-      </w:r>
-      <w:r>
-        <w:t xml:space="preserve"> </w:t>
-      </w:r>
-      <w:r>
-        <w:t xml:space="preserve">“feel”</w:t>
-      </w:r>
-      <w:r>
-        <w:t xml:space="preserve"> </w:t>
-      </w:r>
-      <w:r>
-        <w:t xml:space="preserve">(83),</w:t>
-      </w:r>
-      <w:r>
-        <w:t xml:space="preserve"> </w:t>
-      </w:r>
-      <w:r>
-        <w:t xml:space="preserve">“substance”</w:t>
-      </w:r>
-      <w:r>
-        <w:t xml:space="preserve"> </w:t>
-      </w:r>
-      <w:r>
-        <w:t xml:space="preserve">(45),</w:t>
-      </w:r>
-      <w:r>
-        <w:t xml:space="preserve"> </w:t>
-      </w:r>
-      <w:r>
-        <w:t xml:space="preserve">“mental”</w:t>
-      </w:r>
-      <w:r>
-        <w:t xml:space="preserve"> </w:t>
-      </w:r>
-      <w:r>
-        <w:t xml:space="preserve">(41),</w:t>
-      </w:r>
-      <w:r>
-        <w:t xml:space="preserve"> </w:t>
-      </w:r>
-      <w:r>
-        <w:t xml:space="preserve">“person”</w:t>
-      </w:r>
-      <w:r>
-        <w:t xml:space="preserve"> </w:t>
-      </w:r>
-      <w:r>
-        <w:t xml:space="preserve">(38),</w:t>
-      </w:r>
-      <w:r>
-        <w:t xml:space="preserve"> </w:t>
-      </w:r>
-      <w:r>
-        <w:t xml:space="preserve">“health”</w:t>
-      </w:r>
-      <w:r>
-        <w:t xml:space="preserve"> </w:t>
-      </w:r>
-      <w:r>
-        <w:t xml:space="preserve">(34),</w:t>
-      </w:r>
-      <w:r>
-        <w:t xml:space="preserve"> </w:t>
-      </w:r>
-      <w:r>
-        <w:t xml:space="preserve">“helping”</w:t>
-      </w:r>
-      <w:r>
-        <w:t xml:space="preserve"> </w:t>
-      </w:r>
-      <w:r>
-        <w:t xml:space="preserve">(33),</w:t>
-      </w:r>
-      <w:r>
-        <w:t xml:space="preserve"> </w:t>
-      </w:r>
-      <w:r>
-        <w:t xml:space="preserve">“abuse”</w:t>
-      </w:r>
-      <w:r>
-        <w:t xml:space="preserve"> </w:t>
-      </w:r>
-      <w:r>
-        <w:t xml:space="preserve">(29),</w:t>
-      </w:r>
-      <w:r>
-        <w:t xml:space="preserve"> </w:t>
-      </w:r>
-      <w:r>
-        <w:t xml:space="preserve">“field”</w:t>
-      </w:r>
-      <w:r>
-        <w:t xml:space="preserve"> </w:t>
-      </w:r>
-      <w:r>
-        <w:t xml:space="preserve">(29), and</w:t>
-      </w:r>
-      <w:r>
-        <w:t xml:space="preserve"> </w:t>
-      </w:r>
-      <w:r>
-        <w:t xml:space="preserve">“job”</w:t>
-      </w:r>
-      <w:r>
-        <w:t xml:space="preserve"> </w:t>
-      </w:r>
-      <w:r>
-        <w:t xml:space="preserve">(25). This cluster suggests students conceptualize SUD counseling through a lens that combines professional clinical knowledge with personal emotional connection. Representative quote:</w:t>
-      </w:r>
-      <w:r>
-        <w:t xml:space="preserve"> </w:t>
-      </w:r>
-      <w:r>
-        <w:t xml:space="preserve">“I feel like understanding the mental health aspect of substance abuse really helps when you’re thinking about this field as a career.”</w:t>
-      </w:r>
-    </w:p>
-    <w:p>
-      <w:pPr>
-        <w:pStyle w:val="BodyText"/>
-      </w:pPr>
-      <w:r>
-        <w:t xml:space="preserve">[INSERT TABLE 3 ABOUT HERE]</w:t>
-      </w:r>
-    </w:p>
-    <w:p>
-      <w:pPr>
-        <w:pStyle w:val="BodyText"/>
-      </w:pPr>
-      <w:r>
-        <w:rPr>
-          <w:b/>
-          <w:bCs/>
-        </w:rPr>
-        <w:t xml:space="preserve">Theme 2: Relational Dimension.</w:t>
-      </w:r>
-      <w:r>
-        <w:t xml:space="preserve"> </w:t>
-      </w:r>
-      <w:r>
-        <w:t xml:space="preserve">A focused but significant theme (83 mentions, 4.7% of discourse) centered exclusively on interpersonal connection, dominated by</w:t>
-      </w:r>
-      <w:r>
-        <w:t xml:space="preserve"> </w:t>
-      </w:r>
-      <w:r>
-        <w:t xml:space="preserve">“people”</w:t>
-      </w:r>
-      <w:r>
-        <w:t xml:space="preserve"> </w:t>
-      </w:r>
-      <w:r>
-        <w:t xml:space="preserve">(83 mentions). This isolated theme suggests that relational capacity represents a distinct conceptual framework separate from other professional considerations. Representative quote:</w:t>
-      </w:r>
-      <w:r>
-        <w:t xml:space="preserve"> </w:t>
-      </w:r>
-      <w:r>
-        <w:t xml:space="preserve">“It’s really all about people—how you connect with people determines everything in this work.”</w:t>
-      </w:r>
-    </w:p>
-    <w:p>
-      <w:pPr>
-        <w:pStyle w:val="BodyText"/>
-      </w:pPr>
-      <w:r>
-        <w:rPr>
-          <w:b/>
-          <w:bCs/>
-        </w:rPr>
-        <w:t xml:space="preserve">Theme 3: Professional-Therapeutic Framework.</w:t>
-      </w:r>
-      <w:r>
-        <w:t xml:space="preserve"> </w:t>
-      </w:r>
-      <w:r>
-        <w:t xml:space="preserve">The second major theme (257 mentions, 14.6% of discourse) emphasized therapeutic relationships and professional identity. Key terms included</w:t>
-      </w:r>
-      <w:r>
-        <w:t xml:space="preserve"> </w:t>
-      </w:r>
-      <w:r>
-        <w:t xml:space="preserve">“family”</w:t>
-      </w:r>
-      <w:r>
-        <w:t xml:space="preserve"> </w:t>
-      </w:r>
-      <w:r>
-        <w:t xml:space="preserve">(30),</w:t>
-      </w:r>
-      <w:r>
-        <w:t xml:space="preserve"> </w:t>
-      </w:r>
-      <w:r>
-        <w:t xml:space="preserve">“counselor”</w:t>
-      </w:r>
-      <w:r>
-        <w:t xml:space="preserve"> </w:t>
-      </w:r>
-      <w:r>
-        <w:t xml:space="preserve">(27),</w:t>
-      </w:r>
-      <w:r>
-        <w:t xml:space="preserve"> </w:t>
-      </w:r>
-      <w:r>
-        <w:t xml:space="preserve">“therapy”</w:t>
-      </w:r>
-      <w:r>
-        <w:t xml:space="preserve"> </w:t>
-      </w:r>
-      <w:r>
-        <w:t xml:space="preserve">(24),</w:t>
-      </w:r>
-      <w:r>
-        <w:t xml:space="preserve"> </w:t>
-      </w:r>
-      <w:r>
-        <w:t xml:space="preserve">“therapist”</w:t>
-      </w:r>
-      <w:r>
-        <w:t xml:space="preserve"> </w:t>
-      </w:r>
-      <w:r>
-        <w:t xml:space="preserve">(23),</w:t>
-      </w:r>
-      <w:r>
-        <w:t xml:space="preserve"> </w:t>
-      </w:r>
-      <w:r>
-        <w:t xml:space="preserve">“support”</w:t>
-      </w:r>
-      <w:r>
-        <w:t xml:space="preserve"> </w:t>
-      </w:r>
-      <w:r>
-        <w:t xml:space="preserve">(23),</w:t>
-      </w:r>
-      <w:r>
-        <w:t xml:space="preserve"> </w:t>
-      </w:r>
-      <w:r>
-        <w:t xml:space="preserve">“counseling”</w:t>
-      </w:r>
-      <w:r>
-        <w:t xml:space="preserve"> </w:t>
-      </w:r>
-      <w:r>
-        <w:t xml:space="preserve">(20),</w:t>
-      </w:r>
-      <w:r>
-        <w:t xml:space="preserve"> </w:t>
-      </w:r>
-      <w:r>
-        <w:t xml:space="preserve">“psychology”</w:t>
-      </w:r>
-      <w:r>
-        <w:t xml:space="preserve"> </w:t>
-      </w:r>
-      <w:r>
-        <w:t xml:space="preserve">(17),</w:t>
-      </w:r>
-      <w:r>
-        <w:t xml:space="preserve"> </w:t>
-      </w:r>
-      <w:r>
-        <w:t xml:space="preserve">“life”</w:t>
-      </w:r>
-      <w:r>
-        <w:t xml:space="preserve"> </w:t>
-      </w:r>
-      <w:r>
-        <w:t xml:space="preserve">(17),</w:t>
-      </w:r>
-      <w:r>
-        <w:t xml:space="preserve"> </w:t>
-      </w:r>
-      <w:r>
-        <w:t xml:space="preserve">“hard”</w:t>
-      </w:r>
-      <w:r>
-        <w:t xml:space="preserve"> </w:t>
-      </w:r>
-      <w:r>
-        <w:t xml:space="preserve">(17), and</w:t>
-      </w:r>
-      <w:r>
-        <w:t xml:space="preserve"> </w:t>
-      </w:r>
-      <w:r>
-        <w:t xml:space="preserve">“learned”</w:t>
-      </w:r>
-      <w:r>
-        <w:t xml:space="preserve"> </w:t>
-      </w:r>
-      <w:r>
-        <w:t xml:space="preserve">(17). This cluster reflects students’ understanding of SUD counseling as a specialized therapeutic profession requiring specific training and interpersonal skills. Representative quote:</w:t>
-      </w:r>
-      <w:r>
-        <w:t xml:space="preserve"> </w:t>
-      </w:r>
-      <w:r>
-        <w:t xml:space="preserve">“Learning about the therapy approaches and how counselors work with families made me realize this is a real psychology career path.”</w:t>
-      </w:r>
-    </w:p>
-    <w:p>
-      <w:pPr>
-        <w:pStyle w:val="BodyText"/>
-      </w:pPr>
-      <w:r>
-        <w:t xml:space="preserve">[INSERT TABLE 5 ABOUT HERE]</w:t>
-      </w:r>
-    </w:p>
-    <w:p>
-      <w:pPr>
-        <w:pStyle w:val="BodyText"/>
-      </w:pPr>
-      <w:r>
-        <w:t xml:space="preserve">[INSERT TABLE 6 ABOUT HERE]</w:t>
-      </w:r>
-    </w:p>
-    <w:bookmarkEnd w:id="45"/>
-    <w:bookmarkStart w:id="46" w:name="integration-with-quantitative-findings"/>
-    <w:p>
-      <w:pPr>
-        <w:pStyle w:val="Heading3"/>
-      </w:pPr>
-      <w:r>
-        <w:t xml:space="preserve">Integration with Quantitative Findings</w:t>
-      </w:r>
-    </w:p>
-    <w:p>
-      <w:pPr>
-        <w:pStyle w:val="FirstParagraph"/>
-      </w:pPr>
-      <w:r>
-        <w:t xml:space="preserve">The qualitative themes provided strong validation for Study 1’s key findings. The prominence of family and personal experience themes directly supports the quantitative pattern linking lived experience to career interest. The clear professional field recognition validates the career uncertainty finding—students view SUD counseling as an option for exploration when their career path is undetermined. The people-centered and helping orientations align with theoretical predictions from Social Cognitive Career Theory about outcome expectations and self-efficacy development.</w:t>
-      </w:r>
-    </w:p>
-    <w:p>
-      <w:pPr>
-        <w:pStyle w:val="BodyText"/>
-      </w:pPr>
-      <w:r>
-        <w:rPr>
-          <w:b/>
-          <w:bCs/>
-        </w:rPr>
-        <w:t xml:space="preserve">Thematic Co-occurrence Analysis.</w:t>
-      </w:r>
-      <w:r>
-        <w:t xml:space="preserve"> </w:t>
-      </w:r>
-      <w:r>
-        <w:t xml:space="preserve">We analyzed the most frequent terms appearing alongside SUD discussions to identify dominant conceptual themes. This approach revealed how students linguistically frame and understand SUD counseling as a career option, providing insight into the cognitive frameworks underlying career interest.</w:t>
-      </w:r>
-    </w:p>
-    <w:bookmarkEnd w:id="46"/>
-    <w:bookmarkStart w:id="47" w:name="primary-thematic-findings"/>
-    <w:p>
-      <w:pPr>
-        <w:pStyle w:val="Heading3"/>
-      </w:pPr>
-      <w:r>
-        <w:t xml:space="preserve">Primary Thematic Findings</w:t>
-      </w:r>
-    </w:p>
-    <w:p>
-      <w:pPr>
-        <w:pStyle w:val="FirstParagraph"/>
-      </w:pPr>
-      <w:r>
-        <w:rPr>
-          <w:b/>
-          <w:bCs/>
-        </w:rPr>
-        <w:t xml:space="preserve">Personal-Emotional Framework (222 mentions, 36.8% of SUD discourse).</w:t>
-      </w:r>
-      <w:r>
-        <w:t xml:space="preserve"> </w:t>
-      </w:r>
-      <w:r>
-        <w:t xml:space="preserve">The most prominent theme centered on personal and emotional processing, with</w:t>
-      </w:r>
-      <w:r>
-        <w:t xml:space="preserve"> </w:t>
-      </w:r>
-      <w:r>
-        <w:t xml:space="preserve">“feel”</w:t>
-      </w:r>
-      <w:r>
-        <w:t xml:space="preserve"> </w:t>
-      </w:r>
-      <w:r>
-        <w:t xml:space="preserve">(83 mentions) and</w:t>
-      </w:r>
-      <w:r>
-        <w:t xml:space="preserve"> </w:t>
-      </w:r>
-      <w:r>
-        <w:t xml:space="preserve">“family”</w:t>
-      </w:r>
-      <w:r>
-        <w:t xml:space="preserve"> </w:t>
-      </w:r>
-      <w:r>
-        <w:t xml:space="preserve">(30 mentions) representing dominant co-occurring terms. Students consistently discussed SUD counseling through personal experience lenses, suggesting that career interest is mediated by emotional connection and lived experience rather than purely academic or professional considerations (Table 3).</w:t>
-      </w:r>
-    </w:p>
-    <w:p>
-      <w:pPr>
-        <w:pStyle w:val="BodyText"/>
-      </w:pPr>
-      <w:r>
-        <w:t xml:space="preserve">[INSERT TABLE 3 ABOUT HERE]</w:t>
-      </w:r>
-    </w:p>
-    <w:p>
-      <w:pPr>
-        <w:pStyle w:val="BodyText"/>
-      </w:pPr>
-      <w:r>
-        <w:rPr>
-          <w:b/>
-          <w:bCs/>
-        </w:rPr>
-        <w:t xml:space="preserve">People-Centered Orientation (202 mentions, 33.4% of SUD discourse).</w:t>
-      </w:r>
-      <w:r>
-        <w:t xml:space="preserve"> </w:t>
-      </w:r>
-      <w:r>
-        <w:t xml:space="preserve">Students consistently conceptualized SUD counseling through relational frameworks, with</w:t>
-      </w:r>
-      <w:r>
-        <w:t xml:space="preserve"> </w:t>
-      </w:r>
-      <w:r>
-        <w:t xml:space="preserve">“people”</w:t>
-      </w:r>
-      <w:r>
-        <w:t xml:space="preserve"> </w:t>
-      </w:r>
-      <w:r>
-        <w:t xml:space="preserve">(83 mentions) dominating the discourse. Additional relationship-focused terms included</w:t>
-      </w:r>
-      <w:r>
-        <w:t xml:space="preserve"> </w:t>
-      </w:r>
-      <w:r>
-        <w:t xml:space="preserve">“person”</w:t>
-      </w:r>
-      <w:r>
-        <w:t xml:space="preserve"> </w:t>
-      </w:r>
-      <w:r>
-        <w:t xml:space="preserve">(38 mentions) and family/friend references, indicating that students understand SUD counseling primarily as people-focused helping work rather than technical or clinical intervention.</w:t>
-      </w:r>
-    </w:p>
-    <w:p>
-      <w:pPr>
-        <w:pStyle w:val="BodyText"/>
-      </w:pPr>
-      <w:r>
-        <w:rPr>
-          <w:b/>
-          <w:bCs/>
-        </w:rPr>
-        <w:t xml:space="preserve">Professional Field Recognition (106 mentions, 17.5% of SUD discourse).</w:t>
-      </w:r>
-      <w:r>
-        <w:t xml:space="preserve"> </w:t>
-      </w:r>
-      <w:r>
-        <w:t xml:space="preserve">Students demonstrated clear recognition of SUD counseling as a distinct professional field, with frequent mentions of</w:t>
-      </w:r>
-      <w:r>
-        <w:t xml:space="preserve"> </w:t>
-      </w:r>
-      <w:r>
-        <w:t xml:space="preserve">“field”</w:t>
-      </w:r>
-      <w:r>
-        <w:t xml:space="preserve"> </w:t>
-      </w:r>
-      <w:r>
-        <w:t xml:space="preserve">(29 mentions),</w:t>
-      </w:r>
-      <w:r>
-        <w:t xml:space="preserve"> </w:t>
-      </w:r>
-      <w:r>
-        <w:t xml:space="preserve">“job”</w:t>
-      </w:r>
-      <w:r>
-        <w:t xml:space="preserve"> </w:t>
-      </w:r>
-      <w:r>
-        <w:t xml:space="preserve">(25 mentions), and</w:t>
-      </w:r>
-      <w:r>
-        <w:t xml:space="preserve"> </w:t>
-      </w:r>
-      <w:r>
-        <w:t xml:space="preserve">“career”</w:t>
-      </w:r>
-      <w:r>
-        <w:t xml:space="preserve"> </w:t>
-      </w:r>
-      <w:r>
-        <w:t xml:space="preserve">(15 mentions). This validates the Study 1 finding about career uncertainty as a recruitment pathway—students conceptualize SUD counseling as a legitimate professional option worthy of career consideration.</w:t>
-      </w:r>
-    </w:p>
-    <w:p>
-      <w:pPr>
-        <w:pStyle w:val="BodyText"/>
-      </w:pPr>
-      <w:r>
-        <w:rPr>
-          <w:b/>
-          <w:bCs/>
-        </w:rPr>
-        <w:t xml:space="preserve">Service-Helping Identity (140 mentions, 23.2% of SUD discourse).</w:t>
-      </w:r>
-      <w:r>
-        <w:t xml:space="preserve"> </w:t>
-      </w:r>
-      <w:r>
-        <w:t xml:space="preserve">Students strongly associated SUD counseling with helping and service orientations, mentioning</w:t>
-      </w:r>
-      <w:r>
-        <w:t xml:space="preserve"> </w:t>
-      </w:r>
-      <w:r>
-        <w:t xml:space="preserve">“helping”</w:t>
-      </w:r>
-      <w:r>
-        <w:t xml:space="preserve"> </w:t>
-      </w:r>
-      <w:r>
-        <w:t xml:space="preserve">(33 mentions),</w:t>
-      </w:r>
-      <w:r>
-        <w:t xml:space="preserve"> </w:t>
-      </w:r>
-      <w:r>
-        <w:t xml:space="preserve">“counselor”</w:t>
-      </w:r>
-      <w:r>
-        <w:t xml:space="preserve"> </w:t>
-      </w:r>
-      <w:r>
-        <w:t xml:space="preserve">(27 mentions), and</w:t>
-      </w:r>
-      <w:r>
-        <w:t xml:space="preserve"> </w:t>
-      </w:r>
-      <w:r>
-        <w:t xml:space="preserve">“support”</w:t>
-      </w:r>
-      <w:r>
-        <w:t xml:space="preserve"> </w:t>
-      </w:r>
-      <w:r>
-        <w:t xml:space="preserve">(23 mentions). This theme directly connects to Study 1’s finding that students drawn to helping professions show elevated SUD counseling interest.</w:t>
-      </w:r>
-    </w:p>
-    <w:bookmarkEnd w:id="47"/>
-    <w:bookmarkStart w:id="48" w:name="methodological-documentation"/>
-    <w:p>
-      <w:pPr>
-        <w:pStyle w:val="Heading3"/>
-      </w:pPr>
-      <w:r>
-        <w:t xml:space="preserve">Methodological Documentation</w:t>
-      </w:r>
-    </w:p>
-    <w:p>
-      <w:pPr>
-        <w:pStyle w:val="FirstParagraph"/>
-      </w:pPr>
-      <w:r>
-        <w:t xml:space="preserve">The text analysis followed a rigorous five-stage preprocessing pipeline to ensure methodological validity and reproducibility (Table 4). Our comprehensive SUD terminology taxonomy organized 53 terms into five distinct categories, providing systematic coverage of substance use disorder discourse (Table 5). The complete thematic analysis revealed six major conceptual themes in student discussions of SUD counseling careers (Table 6).</w:t>
-      </w:r>
-    </w:p>
-    <w:p>
-      <w:pPr>
-        <w:pStyle w:val="BodyText"/>
-      </w:pPr>
-      <w:r>
-        <w:t xml:space="preserve">[INSERT TABLE 4 ABOUT HERE]</w:t>
-      </w:r>
-    </w:p>
-    <w:p>
-      <w:pPr>
-        <w:pStyle w:val="BodyText"/>
-      </w:pPr>
-      <w:r>
-        <w:t xml:space="preserve">[INSERT TABLE 5 ABOUT HERE]</w:t>
-      </w:r>
-    </w:p>
-    <w:p>
-      <w:pPr>
-        <w:pStyle w:val="BodyText"/>
-      </w:pPr>
-      <w:r>
-        <w:t xml:space="preserve">[INSERT TABLE 6 ABOUT HERE]</w:t>
-      </w:r>
-    </w:p>
-    <w:bookmarkEnd w:id="48"/>
-    <w:bookmarkStart w:id="49" w:name="integration-with-study-1-findings"/>
-    <w:p>
-      <w:pPr>
-        <w:pStyle w:val="Heading3"/>
-      </w:pPr>
-      <w:r>
-        <w:t xml:space="preserve">Integration with Study 1 Findings</w:t>
-      </w:r>
-    </w:p>
-    <w:p>
-      <w:pPr>
-        <w:pStyle w:val="FirstParagraph"/>
-      </w:pPr>
-      <w:r>
-        <w:rPr>
-          <w:b/>
-          <w:bCs/>
-        </w:rPr>
-        <w:t xml:space="preserve">Career Uncertainty Pathway Validation.</w:t>
-      </w:r>
-      <w:r>
-        <w:t xml:space="preserve"> </w:t>
-      </w:r>
-      <w:r>
-        <w:t xml:space="preserve">The focus group analysis provides qualitative support for Study 1’s career uncertainty finding. Students frequently discussed SUD counseling as a field they were</w:t>
-      </w:r>
-      <w:r>
-        <w:t xml:space="preserve"> </w:t>
-      </w:r>
-      <w:r>
-        <w:t xml:space="preserve">“exploring”</w:t>
-      </w:r>
-      <w:r>
-        <w:t xml:space="preserve"> </w:t>
-      </w:r>
-      <w:r>
-        <w:t xml:space="preserve">or</w:t>
-      </w:r>
-      <w:r>
-        <w:t xml:space="preserve"> </w:t>
-      </w:r>
-      <w:r>
-        <w:t xml:space="preserve">“learning about,”</w:t>
-      </w:r>
-      <w:r>
-        <w:t xml:space="preserve"> </w:t>
-      </w:r>
-      <w:r>
-        <w:t xml:space="preserve">consistent with the quantitative finding that uncertain students show higher SUD interest. The personal-emotional framing suggests that career uncertainty creates openness to fields that resonate with personal experience.</w:t>
-      </w:r>
-    </w:p>
-    <w:p>
-      <w:pPr>
-        <w:pStyle w:val="BodyText"/>
-      </w:pPr>
-      <w:r>
-        <w:rPr>
-          <w:b/>
-          <w:bCs/>
-        </w:rPr>
-        <w:t xml:space="preserve">Familiarity and Exposure Mechanisms.</w:t>
-      </w:r>
-      <w:r>
-        <w:t xml:space="preserve"> </w:t>
-      </w:r>
-      <w:r>
-        <w:t xml:space="preserve">The prominence of family and personal experience themes validates Study 1’s familiarity effect (OR = 1.33). Students with family members in helping professions or personal exposure to substance use contexts demonstrated deeper engagement with SUD counseling concepts, supporting targeted exposure interventions.</w:t>
-      </w:r>
-    </w:p>
-    <w:p>
-      <w:pPr>
-        <w:pStyle w:val="BodyText"/>
-      </w:pPr>
-      <w:r>
-        <w:rPr>
-          <w:b/>
-          <w:bCs/>
-        </w:rPr>
-        <w:t xml:space="preserve">Professional Identity Formation.</w:t>
-      </w:r>
-      <w:r>
-        <w:t xml:space="preserve"> </w:t>
-      </w:r>
-      <w:r>
-        <w:t xml:space="preserve">The clear recognition of SUD counseling as a distinct professional field supports recruitment strategies that emphasize career legitimacy and professional development opportunities. Students demonstrated sophisticated understanding of SUD counseling as a specialized helping profession rather than a general mental health role.</w:t>
-      </w:r>
-    </w:p>
-    <w:bookmarkEnd w:id="49"/>
-    <w:bookmarkEnd w:id="50"/>
-    <w:bookmarkEnd w:id="51"/>
-    <w:bookmarkStart w:id="58" w:name="discussion"/>
-    <w:p>
-      <w:pPr>
-        <w:pStyle w:val="Heading1"/>
-      </w:pPr>
-      <w:r>
-        <w:t xml:space="preserve">Discussion</w:t>
-      </w:r>
-    </w:p>
-    <w:p>
-      <w:pPr>
-        <w:pStyle w:val="FirstParagraph"/>
-      </w:pPr>
-      <w:r>
-        <w:t xml:space="preserve">This mixed-methods study identified key factors influencing undergraduate students’ interest in SUD counseling careers, revealing important insights for workforce development in the addiction field. Results provide empirical support for Social Cognitive Career Theory’s emphasis on learning experiences and career exploration processes, while offering practical guidance for educational interventions.</w:t>
-      </w:r>
-    </w:p>
-    <w:bookmarkStart w:id="52" w:name="X831209b0b5025b45260eee944d6092478c57b3d"/>
-    <w:p>
-      <w:pPr>
-        <w:pStyle w:val="Heading2"/>
-      </w:pPr>
-      <w:r>
-        <w:t xml:space="preserve">Theoretical Implications and Literature Integration</w:t>
-      </w:r>
-    </w:p>
-    <w:p>
-      <w:pPr>
-        <w:pStyle w:val="FirstParagraph"/>
-      </w:pPr>
-      <w:r>
-        <w:rPr>
-          <w:b/>
-          <w:bCs/>
-        </w:rPr>
-        <w:t xml:space="preserve">Social Cognitive Career Theory Validation.</w:t>
-      </w:r>
-      <w:r>
-        <w:t xml:space="preserve"> </w:t>
-      </w:r>
-      <w:r>
-        <w:t xml:space="preserve">Our findings strongly support SCCT’s core propositions about career interest development</w:t>
+        <w:t xml:space="preserve">The career uncertainty finding particularly supports SCCT’s developmental perspective. Students uncertain about mental health careers may lack strong self-efficacy or outcome expectations for any specific specialty, making them more receptive to new learning experiences in SUD counseling</w:t>
       </w:r>
       <w:r>
         <w:t xml:space="preserve"> </w:t>
@@ -2644,48 +2644,6 @@
         </w:r>
       </w:hyperlink>
       <w:r>
-        <w:t xml:space="preserve">;</w:t>
-      </w:r>
-      <w:r>
-        <w:t xml:space="preserve"> </w:t>
-      </w:r>
-      <w:hyperlink w:anchor="ref-lent2002">
-        <w:r>
-          <w:rPr>
-            <w:rStyle w:val="Hyperlink"/>
-          </w:rPr>
-          <w:t xml:space="preserve">Lent &amp; Brown, 2002</w:t>
-        </w:r>
-      </w:hyperlink>
-      <w:r>
-        <w:t xml:space="preserve">)</w:t>
-      </w:r>
-      <w:r>
-        <w:t xml:space="preserve">. The prominence of personal experience themes in qualitative data aligns with SCCT’s emphasis on learning experiences as foundational to self-efficacy and outcome expectations. Students with family members affected by SUDs demonstrated enhanced confidence in their ability to help similar populations and positive expectations about career meaningfulness—core SCCT constructs.</w:t>
-      </w:r>
-    </w:p>
-    <w:p>
-      <w:pPr>
-        <w:pStyle w:val="BodyText"/>
-      </w:pPr>
-      <w:r>
-        <w:t xml:space="preserve">The career uncertainty finding particularly supports SCCT’s developmental perspective. Students uncertain about mental health careers may lack strong self-efficacy or outcome expectations for any specific specialty, making them more receptive to new learning experiences in SUD counseling</w:t>
-      </w:r>
-      <w:r>
-        <w:t xml:space="preserve"> </w:t>
-      </w:r>
-      <w:r>
-        <w:t xml:space="preserve">(</w:t>
-      </w:r>
-      <w:hyperlink w:anchor="ref-lent1994">
-        <w:r>
-          <w:rPr>
-            <w:rStyle w:val="Hyperlink"/>
-          </w:rPr>
-          <w:t xml:space="preserve">Lent et al., 1994</w:t>
-        </w:r>
-      </w:hyperlink>
-      <w:r>
         <w:t xml:space="preserve">)</w:t>
       </w:r>
       <w:r>
@@ -2851,8 +2809,8 @@
         <w:t xml:space="preserve">, SUD counseling interest appears to develop through experiential-emotional pathways. This suggests career counseling approaches for potential SUD counselors should incorporate opportunities for experiential learning and reflection on personal motivations, rather than focusing solely on aptitude assessment.</w:t>
       </w:r>
     </w:p>
-    <w:bookmarkEnd w:id="52"/>
-    <w:bookmarkStart w:id="53" w:name="Xcc439e33d905575713985112ec748525945fec5"/>
+    <w:bookmarkEnd w:id="49"/>
+    <w:bookmarkStart w:id="50" w:name="Xcc439e33d905575713985112ec748525945fec5"/>
     <w:p>
       <w:pPr>
         <w:pStyle w:val="Heading2"/>
@@ -2973,8 +2931,8 @@
         <w:t xml:space="preserve">, identifying and supporting Latino/Hispanic students interested in SUD counseling could enhance both workforce diversity and treatment accessibility.</w:t>
       </w:r>
     </w:p>
-    <w:bookmarkEnd w:id="53"/>
-    <w:bookmarkStart w:id="54" w:name="clinical-and-policy-implications"/>
+    <w:bookmarkEnd w:id="50"/>
+    <w:bookmarkStart w:id="51" w:name="clinical-and-policy-implications"/>
     <w:p>
       <w:pPr>
         <w:pStyle w:val="Heading2"/>
@@ -3037,8 +2995,8 @@
         <w:t xml:space="preserve">The professional field recognition theme (17.5% of discourse) indicates students view SUD counseling as legitimate professional work when exposed to accurate information. This suggests systematic stigma reduction efforts in educational settings could significantly impact career interest. Educational institutions should examine their curricula and messaging around addiction-related careers to ensure balanced, professional representation.</w:t>
       </w:r>
     </w:p>
-    <w:bookmarkEnd w:id="54"/>
-    <w:bookmarkStart w:id="55" w:name="future-research-directions"/>
+    <w:bookmarkEnd w:id="51"/>
+    <w:bookmarkStart w:id="52" w:name="future-research-directions"/>
     <w:p>
       <w:pPr>
         <w:pStyle w:val="Heading2"/>
@@ -3137,8 +3095,8 @@
         <w:t xml:space="preserve">Our text analysis methodology could be extended to examine how students discuss SUD counseling careers in digital contexts, potentially informing online recruitment strategies and social media interventions.</w:t>
       </w:r>
     </w:p>
-    <w:bookmarkEnd w:id="55"/>
-    <w:bookmarkStart w:id="56" w:name="limitations"/>
+    <w:bookmarkEnd w:id="52"/>
+    <w:bookmarkStart w:id="53" w:name="limitations"/>
     <w:p>
       <w:pPr>
         <w:pStyle w:val="Heading2"/>
@@ -3204,7 +3162,7 @@
         <w:t xml:space="preserve"> </w:t>
       </w:r>
       <w:r>
-        <w:t xml:space="preserve">are evident in several areas. The study assessed career interest rather than actual career pursuit or persistence, which may be influenced by additional factors including educational opportunities, financial constraints, and job market conditions. The mental health career interest measure, while predictive, may not fully capture students’ understanding of different specializations or the complexity of career decision-making processes. Additionally, the focus group analysis, while innovative in its computational approach, was limited by sample size and the conservative detection approach may have missed relevant themes.</w:t>
+        <w:t xml:space="preserve">are evident in several areas. The study assessed career interest rather than actual career pursuit or persistence, which may be influenced by additional factors including educational opportunities, financial constraints, and job market conditions. The mental health career interest measure, while predictive, may not fully capture students’ understanding of different specializations or the complexity of career decision-making processes.</w:t>
       </w:r>
     </w:p>
     <w:p>
@@ -3216,6 +3174,24 @@
           <w:b/>
           <w:bCs/>
         </w:rPr>
+        <w:t xml:space="preserve">AI methodology considerations</w:t>
+      </w:r>
+      <w:r>
+        <w:t xml:space="preserve"> </w:t>
+      </w:r>
+      <w:r>
+        <w:t xml:space="preserve">warrant discussion. While the LLM classification achieved excellent reliability (κ = 0.89), the approach relies on AI interpretation of participant statements, which may differ from human coding in subtle ways. The pattern discovery analysis, though verified through deterministic rules, was limited by the small sample size (N=40), which constrained the number of patterns that could be reliably detected. Despite these limitations, the use of multiple verification approaches (manual calculation, cross-validation, reproducible rules) and the focus on high-confidence patterns (≥75% accuracy) provides reasonable assurance of validity.</w:t>
+      </w:r>
+    </w:p>
+    <w:p>
+      <w:pPr>
+        <w:pStyle w:val="BodyText"/>
+      </w:pPr>
+      <w:r>
+        <w:rPr>
+          <w:b/>
+          <w:bCs/>
+        </w:rPr>
         <w:t xml:space="preserve">Methodological considerations</w:t>
       </w:r>
       <w:r>
@@ -3225,8 +3201,8 @@
         <w:t xml:space="preserve">include potential self-selection bias in both survey and focus group participation, as volunteers may differ from non-participants in their career interests or engagement with research. The text analysis approach, while systematic, relied on predetermined SUD terminology that may not capture all relevant discourse. Finally, the study did not assess important factors such as personality characteristics, detailed substance use history, or specific knowledge about SUD counselor roles and responsibilities.</w:t>
       </w:r>
     </w:p>
-    <w:bookmarkEnd w:id="56"/>
-    <w:bookmarkStart w:id="57" w:name="conclusion"/>
+    <w:bookmarkEnd w:id="53"/>
+    <w:bookmarkStart w:id="54" w:name="conclusion"/>
     <w:p>
       <w:pPr>
         <w:pStyle w:val="Heading2"/>
@@ -3275,9 +3251,9 @@
         <w:t xml:space="preserve">These results contribute to both theoretical understanding of career development in helping professions and practical knowledge for addressing critical workforce needs in substance abuse treatment. By identifying specific, modifiable factors that influence career interest, this research provides an evidence base for targeted interventions to expand the SUD counseling workforce and ultimately improve access to addiction treatment services.</w:t>
       </w:r>
     </w:p>
-    <w:bookmarkEnd w:id="57"/>
-    <w:bookmarkEnd w:id="58"/>
-    <w:bookmarkStart w:id="83" w:name="references"/>
+    <w:bookmarkEnd w:id="54"/>
+    <w:bookmarkEnd w:id="55"/>
+    <w:bookmarkStart w:id="78" w:name="references"/>
     <w:p>
       <w:pPr>
         <w:pStyle w:val="Heading1"/>
@@ -3286,8 +3262,8 @@
         <w:t xml:space="preserve">References</w:t>
       </w:r>
     </w:p>
-    <w:bookmarkStart w:id="82" w:name="refs"/>
-    <w:bookmarkStart w:id="59" w:name="ref-bingham2018"/>
+    <w:bookmarkStart w:id="77" w:name="refs"/>
+    <w:bookmarkStart w:id="56" w:name="ref-bingham2018"/>
     <w:p>
       <w:pPr>
         <w:pStyle w:val="Bibliography"/>
@@ -3322,8 +3298,8 @@
         <w:t xml:space="preserve">(2), 78–92.</w:t>
       </w:r>
     </w:p>
-    <w:bookmarkEnd w:id="59"/>
-    <w:bookmarkStart w:id="60" w:name="ref-cohen1988statistical"/>
+    <w:bookmarkEnd w:id="56"/>
+    <w:bookmarkStart w:id="57" w:name="ref-cohen1988statistical"/>
     <w:p>
       <w:pPr>
         <w:pStyle w:val="Bibliography"/>
@@ -3345,8 +3321,8 @@
         <w:t xml:space="preserve">.</w:t>
       </w:r>
     </w:p>
-    <w:bookmarkEnd w:id="60"/>
-    <w:bookmarkStart w:id="61" w:name="ref-creswell2014"/>
+    <w:bookmarkEnd w:id="57"/>
+    <w:bookmarkStart w:id="58" w:name="ref-creswell2014"/>
     <w:p>
       <w:pPr>
         <w:pStyle w:val="Bibliography"/>
@@ -3371,8 +3347,8 @@
         <w:t xml:space="preserve">(4th ed.). Sage publications.</w:t>
       </w:r>
     </w:p>
-    <w:bookmarkEnd w:id="61"/>
-    <w:bookmarkStart w:id="62" w:name="ref-curtis2013"/>
+    <w:bookmarkEnd w:id="58"/>
+    <w:bookmarkStart w:id="59" w:name="ref-curtis2013"/>
     <w:p>
       <w:pPr>
         <w:pStyle w:val="Bibliography"/>
@@ -3407,8 +3383,8 @@
         <w:t xml:space="preserve">(1-2), 158–163.</w:t>
       </w:r>
     </w:p>
-    <w:bookmarkEnd w:id="62"/>
-    <w:bookmarkStart w:id="63" w:name="ref-doukas2014"/>
+    <w:bookmarkEnd w:id="59"/>
+    <w:bookmarkStart w:id="60" w:name="ref-doukas2014"/>
     <w:p>
       <w:pPr>
         <w:pStyle w:val="Bibliography"/>
@@ -3443,8 +3419,8 @@
         <w:t xml:space="preserve">(4), 284–299.</w:t>
       </w:r>
     </w:p>
-    <w:bookmarkEnd w:id="63"/>
-    <w:bookmarkStart w:id="64" w:name="ref-eby2010"/>
+    <w:bookmarkEnd w:id="60"/>
+    <w:bookmarkStart w:id="61" w:name="ref-eby2010"/>
     <w:p>
       <w:pPr>
         <w:pStyle w:val="Bibliography"/>
@@ -3479,8 +3455,8 @@
         <w:t xml:space="preserve">(2), 95–103.</w:t>
       </w:r>
     </w:p>
-    <w:bookmarkEnd w:id="64"/>
-    <w:bookmarkStart w:id="66" w:name="ref-hrsa2023"/>
+    <w:bookmarkEnd w:id="61"/>
+    <w:bookmarkStart w:id="63" w:name="ref-hrsa2023"/>
     <w:p>
       <w:pPr>
         <w:pStyle w:val="Bibliography"/>
@@ -3504,7 +3480,7 @@
       <w:r>
         <w:t xml:space="preserve"> </w:t>
       </w:r>
-      <w:hyperlink r:id="rId65">
+      <w:hyperlink r:id="rId62">
         <w:r>
           <w:rPr>
             <w:rStyle w:val="Hyperlink"/>
@@ -3513,8 +3489,8 @@
         </w:r>
       </w:hyperlink>
     </w:p>
-    <w:bookmarkEnd w:id="66"/>
-    <w:bookmarkStart w:id="67" w:name="ref-holland1997"/>
+    <w:bookmarkEnd w:id="63"/>
+    <w:bookmarkStart w:id="64" w:name="ref-holland1997"/>
     <w:p>
       <w:pPr>
         <w:pStyle w:val="Bibliography"/>
@@ -3539,8 +3515,8 @@
         <w:t xml:space="preserve">(3rd ed.). Psychological Assessment Resources.</w:t>
       </w:r>
     </w:p>
-    <w:bookmarkEnd w:id="67"/>
-    <w:bookmarkStart w:id="68" w:name="ref-knox2019"/>
+    <w:bookmarkEnd w:id="64"/>
+    <w:bookmarkStart w:id="65" w:name="ref-knox2019"/>
     <w:p>
       <w:pPr>
         <w:pStyle w:val="Bibliography"/>
@@ -3575,8 +3551,8 @@
         <w:t xml:space="preserve">(3), 281–291.</w:t>
       </w:r>
     </w:p>
-    <w:bookmarkEnd w:id="68"/>
-    <w:bookmarkStart w:id="69" w:name="ref-krueger2014"/>
+    <w:bookmarkEnd w:id="65"/>
+    <w:bookmarkStart w:id="66" w:name="ref-krueger2014"/>
     <w:p>
       <w:pPr>
         <w:pStyle w:val="Bibliography"/>
@@ -3601,8 +3577,8 @@
         <w:t xml:space="preserve">(5th ed.). Sage publications.</w:t>
       </w:r>
     </w:p>
-    <w:bookmarkEnd w:id="69"/>
-    <w:bookmarkStart w:id="71" w:name="ref-kuhn2020tidymodels"/>
+    <w:bookmarkEnd w:id="66"/>
+    <w:bookmarkStart w:id="68" w:name="ref-kuhn2020tidymodels"/>
     <w:p>
       <w:pPr>
         <w:pStyle w:val="Bibliography"/>
@@ -3626,7 +3602,7 @@
       <w:r>
         <w:t xml:space="preserve"> </w:t>
       </w:r>
-      <w:hyperlink r:id="rId70">
+      <w:hyperlink r:id="rId67">
         <w:r>
           <w:rPr>
             <w:rStyle w:val="Hyperlink"/>
@@ -3635,8 +3611,8 @@
         </w:r>
       </w:hyperlink>
     </w:p>
-    <w:bookmarkEnd w:id="71"/>
-    <w:bookmarkStart w:id="72" w:name="ref-lent2002"/>
+    <w:bookmarkEnd w:id="68"/>
+    <w:bookmarkStart w:id="69" w:name="ref-lent2002"/>
     <w:p>
       <w:pPr>
         <w:pStyle w:val="Bibliography"/>
@@ -3671,8 +3647,8 @@
         <w:t xml:space="preserve">, 255–311.</w:t>
       </w:r>
     </w:p>
-    <w:bookmarkEnd w:id="72"/>
-    <w:bookmarkStart w:id="73" w:name="ref-lent1994"/>
+    <w:bookmarkEnd w:id="69"/>
+    <w:bookmarkStart w:id="70" w:name="ref-lent1994"/>
     <w:p>
       <w:pPr>
         <w:pStyle w:val="Bibliography"/>
@@ -3707,8 +3683,8 @@
         <w:t xml:space="preserve">(1), 79–122.</w:t>
       </w:r>
     </w:p>
-    <w:bookmarkEnd w:id="73"/>
-    <w:bookmarkStart w:id="74" w:name="ref-renner2019"/>
+    <w:bookmarkEnd w:id="70"/>
+    <w:bookmarkStart w:id="71" w:name="ref-renner2019"/>
     <w:p>
       <w:pPr>
         <w:pStyle w:val="Bibliography"/>
@@ -3743,8 +3719,8 @@
         <w:t xml:space="preserve">(2), 114–129.</w:t>
       </w:r>
     </w:p>
-    <w:bookmarkEnd w:id="74"/>
-    <w:bookmarkStart w:id="75" w:name="ref-sias2008"/>
+    <w:bookmarkEnd w:id="71"/>
+    <w:bookmarkStart w:id="72" w:name="ref-sias2008"/>
     <w:p>
       <w:pPr>
         <w:pStyle w:val="Bibliography"/>
@@ -3779,14 +3755,14 @@
         <w:t xml:space="preserve">(1), 20–35.</w:t>
       </w:r>
     </w:p>
-    <w:bookmarkEnd w:id="75"/>
-    <w:bookmarkStart w:id="77" w:name="ref-silge2017"/>
+    <w:bookmarkEnd w:id="72"/>
+    <w:bookmarkStart w:id="73" w:name="ref-substance2019"/>
     <w:p>
       <w:pPr>
         <w:pStyle w:val="Bibliography"/>
       </w:pPr>
       <w:r>
-        <w:t xml:space="preserve">Silge, J., &amp; Robinson, D. (2017).</w:t>
+        <w:t xml:space="preserve">Substance Abuse and Mental Health Services Administration. (2019).</w:t>
       </w:r>
       <w:r>
         <w:t xml:space="preserve"> </w:t>
@@ -3796,31 +3772,23 @@
           <w:i/>
           <w:iCs/>
         </w:rPr>
-        <w:t xml:space="preserve">Text mining with r: A tidy approach</w:t>
-      </w:r>
-      <w:r>
-        <w:t xml:space="preserve">. O’Reilly Media.</w:t>
-      </w:r>
-      <w:r>
-        <w:t xml:space="preserve"> </w:t>
-      </w:r>
-      <w:hyperlink r:id="rId76">
-        <w:r>
-          <w:rPr>
-            <w:rStyle w:val="Hyperlink"/>
-          </w:rPr>
-          <w:t xml:space="preserve">https://www.tidytextmining.com/</w:t>
-        </w:r>
-      </w:hyperlink>
-    </w:p>
-    <w:bookmarkEnd w:id="77"/>
-    <w:bookmarkStart w:id="78" w:name="ref-substance2019"/>
+        <w:t xml:space="preserve">Racial/ethnic differences in substance use, substance use disorders, and substance use treatment utilization in the united states</w:t>
+      </w:r>
+      <w:r>
+        <w:t xml:space="preserve"> </w:t>
+      </w:r>
+      <w:r>
+        <w:t xml:space="preserve">(NSDUH Series H-54). U.S. Department of Health; Human Services.</w:t>
+      </w:r>
+    </w:p>
+    <w:bookmarkEnd w:id="73"/>
+    <w:bookmarkStart w:id="75" w:name="ref-bls2024"/>
     <w:p>
       <w:pPr>
         <w:pStyle w:val="Bibliography"/>
       </w:pPr>
       <w:r>
-        <w:t xml:space="preserve">Substance Abuse and Mental Health Services Administration. (2019).</w:t>
+        <w:t xml:space="preserve">U.S. Bureau of Labor Statistics. (2024).</w:t>
       </w:r>
       <w:r>
         <w:t xml:space="preserve"> </w:t>
@@ -3830,32 +3798,6 @@
           <w:i/>
           <w:iCs/>
         </w:rPr>
-        <w:t xml:space="preserve">Racial/ethnic differences in substance use, substance use disorders, and substance use treatment utilization in the united states</w:t>
-      </w:r>
-      <w:r>
-        <w:t xml:space="preserve"> </w:t>
-      </w:r>
-      <w:r>
-        <w:t xml:space="preserve">(NSDUH Series H-54). U.S. Department of Health; Human Services.</w:t>
-      </w:r>
-    </w:p>
-    <w:bookmarkEnd w:id="78"/>
-    <w:bookmarkStart w:id="80" w:name="ref-bls2024"/>
-    <w:p>
-      <w:pPr>
-        <w:pStyle w:val="Bibliography"/>
-      </w:pPr>
-      <w:r>
-        <w:t xml:space="preserve">U.S. Bureau of Labor Statistics. (2024).</w:t>
-      </w:r>
-      <w:r>
-        <w:t xml:space="preserve"> </w:t>
-      </w:r>
-      <w:r>
-        <w:rPr>
-          <w:i/>
-          <w:iCs/>
-        </w:rPr>
         <w:t xml:space="preserve">Occupational outlook handbook: Substance abuse, behavioral disorder, and mental health counselors</w:t>
       </w:r>
       <w:r>
@@ -3864,7 +3806,7 @@
       <w:r>
         <w:t xml:space="preserve"> </w:t>
       </w:r>
-      <w:hyperlink r:id="rId79">
+      <w:hyperlink r:id="rId74">
         <w:r>
           <w:rPr>
             <w:rStyle w:val="Hyperlink"/>
@@ -3873,8 +3815,8 @@
         </w:r>
       </w:hyperlink>
     </w:p>
-    <w:bookmarkEnd w:id="80"/>
-    <w:bookmarkStart w:id="81" w:name="ref-wickham2019"/>
+    <w:bookmarkEnd w:id="75"/>
+    <w:bookmarkStart w:id="76" w:name="ref-wickham2019"/>
     <w:p>
       <w:pPr>
         <w:pStyle w:val="Bibliography"/>
@@ -3909,10 +3851,10 @@
         <w:t xml:space="preserve">(43), 1686.</w:t>
       </w:r>
     </w:p>
-    <w:bookmarkEnd w:id="81"/>
-    <w:bookmarkEnd w:id="82"/>
-    <w:bookmarkEnd w:id="83"/>
-    <w:bookmarkStart w:id="88" w:name="tables"/>
+    <w:bookmarkEnd w:id="76"/>
+    <w:bookmarkEnd w:id="77"/>
+    <w:bookmarkEnd w:id="78"/>
+    <w:bookmarkStart w:id="79" w:name="tables"/>
     <w:p>
       <w:pPr>
         <w:pStyle w:val="Heading1"/>
@@ -6276,78 +6218,13 @@
         <w:br w:type="page"/>
       </w:r>
     </w:p>
-    <w:bookmarkStart w:id="87" w:name="fig-feature-importance"/>
-    <w:p>
-      <w:pPr>
-        <w:pStyle w:val="FigureTitle"/>
-      </w:pPr>
-      <w:r>
-        <w:t xml:space="preserve">Figure 1</w:t>
-      </w:r>
-    </w:p>
-    <w:p>
-      <w:pPr>
-        <w:pStyle w:val="Caption"/>
-      </w:pPr>
-      <w:r>
-        <w:t xml:space="preserve">Primary Predictors of SUD Counseling Career Interest. Mental health career uncertainty emerges as the strongest positive predictor, while commitment to mental health careers shows negative association. Professional familiarity and specific demographic factors also contribute meaningfully.</w:t>
-      </w:r>
-    </w:p>
-    <w:p>
-      <w:pPr>
-        <w:pStyle w:val="FigureWithoutNote"/>
-      </w:pPr>
-      <w:r>
-        <w:drawing>
-          <wp:inline>
-            <wp:extent cx="5943600" cy="3566160"/>
-            <wp:effectExtent b="0" l="0" r="0" t="0"/>
-            <wp:docPr descr="" title="" id="85" name="Picture"/>
-            <a:graphic>
-              <a:graphicData uri="http://schemas.openxmlformats.org/drawingml/2006/picture">
-                <pic:pic>
-                  <pic:nvPicPr>
-                    <pic:cNvPr descr="sud_council_paper_files/figure-docx/fig-feature-importance-1.png" id="86" name="Picture"/>
-                    <pic:cNvPicPr>
-                      <a:picLocks noChangeArrowheads="1" noChangeAspect="1"/>
-                    </pic:cNvPicPr>
-                  </pic:nvPicPr>
-                  <pic:blipFill>
-                    <a:blip r:embed="rId84"/>
-                    <a:stretch>
-                      <a:fillRect/>
-                    </a:stretch>
-                  </pic:blipFill>
-                  <pic:spPr bwMode="auto">
-                    <a:xfrm>
-                      <a:off x="0" y="0"/>
-                      <a:ext cx="5943600" cy="3566160"/>
-                    </a:xfrm>
-                    <a:prstGeom prst="rect">
-                      <a:avLst/>
-                    </a:prstGeom>
-                    <a:noFill/>
-                    <a:ln w="9525">
-                      <a:noFill/>
-                      <a:headEnd/>
-                      <a:tailEnd/>
-                    </a:ln>
-                  </pic:spPr>
-                </pic:pic>
-              </a:graphicData>
-            </a:graphic>
-          </wp:inline>
-        </w:drawing>
-      </w:r>
-    </w:p>
-    <w:bookmarkEnd w:id="87"/>
     <w:p>
       <w:r>
         <w:br w:type="page"/>
       </w:r>
     </w:p>
-    <w:bookmarkEnd w:id="88"/>
-    <w:bookmarkStart w:id="99" w:name="appendix"/>
+    <w:bookmarkEnd w:id="79"/>
+    <w:bookmarkStart w:id="90" w:name="appendix"/>
     <w:p>
       <w:pPr>
         <w:pStyle w:val="Heading1"/>
@@ -6356,7 +6233,7 @@
         <w:t xml:space="preserve">Appendix</w:t>
       </w:r>
     </w:p>
-    <w:bookmarkStart w:id="89" w:name="variable-descriptions"/>
+    <w:bookmarkStart w:id="80" w:name="variable-descriptions"/>
     <w:p>
       <w:pPr>
         <w:pStyle w:val="Heading2"/>
@@ -8975,8 +8852,8 @@
         </w:tc>
       </w:tr>
     </w:tbl>
-    <w:bookmarkEnd w:id="89"/>
-    <w:bookmarkStart w:id="98" w:name="Xf02ed1d18773d6e1ff177307fa3e092170dd01e"/>
+    <w:bookmarkEnd w:id="80"/>
+    <w:bookmarkStart w:id="89" w:name="Xf02ed1d18773d6e1ff177307fa3e092170dd01e"/>
     <w:p>
       <w:pPr>
         <w:pStyle w:val="Heading2"/>
@@ -8985,7 +8862,7 @@
         <w:t xml:space="preserve">Appendix B: Hierarchical Clustering Methodology for Text Analysis</w:t>
       </w:r>
     </w:p>
-    <w:bookmarkStart w:id="90" w:name="overview"/>
+    <w:bookmarkStart w:id="81" w:name="overview"/>
     <w:p>
       <w:pPr>
         <w:pStyle w:val="Heading3"/>
@@ -9002,8 +8879,8 @@
         <w:t xml:space="preserve">This appendix provides a detailed explanation of the mathematical clustering process used in Study 2 to identify thematic patterns in focus group discussions about SUD counseling careers. Our approach combines modern computational text analysis with rigorous statistical validation to ensure data-driven theme discovery.</w:t>
       </w:r>
     </w:p>
-    <w:bookmarkEnd w:id="90"/>
-    <w:bookmarkStart w:id="91" w:name="Xa3fb704181a457960fedc2fe28ff625057cf382"/>
+    <w:bookmarkEnd w:id="81"/>
+    <w:bookmarkStart w:id="82" w:name="Xa3fb704181a457960fedc2fe28ff625057cf382"/>
     <w:p>
       <w:pPr>
         <w:pStyle w:val="Heading3"/>
@@ -9377,8 +9254,8 @@
         <w:t xml:space="preserve">: 15 co-occurrences</w:t>
       </w:r>
     </w:p>
-    <w:bookmarkEnd w:id="91"/>
-    <w:bookmarkStart w:id="92" w:name="X7af6fc8bf09d6dd5159322fa19546cc4480fdfa"/>
+    <w:bookmarkEnd w:id="82"/>
+    <w:bookmarkStart w:id="83" w:name="X7af6fc8bf09d6dd5159322fa19546cc4480fdfa"/>
     <w:p>
       <w:pPr>
         <w:pStyle w:val="Heading3"/>
@@ -9479,8 +9356,8 @@
         <w:t xml:space="preserve">3. Is robust for semantic text analysis applications</w:t>
       </w:r>
     </w:p>
-    <w:bookmarkEnd w:id="92"/>
-    <w:bookmarkStart w:id="93" w:name="step-3-mathematical-cluster-validation"/>
+    <w:bookmarkEnd w:id="83"/>
+    <w:bookmarkStart w:id="84" w:name="step-3-mathematical-cluster-validation"/>
     <w:p>
       <w:pPr>
         <w:pStyle w:val="Heading3"/>
@@ -9781,8 +9658,8 @@
         <w:t xml:space="preserve">: k=3 selected (silhouette = 0.185 &gt; elbow k=2)</w:t>
       </w:r>
     </w:p>
-    <w:bookmarkEnd w:id="93"/>
-    <w:bookmarkStart w:id="94" w:name="X3806e883ee775405817aafda18386af6c6ceaf9"/>
+    <w:bookmarkEnd w:id="84"/>
+    <w:bookmarkStart w:id="85" w:name="X3806e883ee775405817aafda18386af6c6ceaf9"/>
     <w:p>
       <w:pPr>
         <w:pStyle w:val="Heading3"/>
@@ -10048,8 +9925,8 @@
         <w:t xml:space="preserve">: Each cluster represents distinct conceptual domains</w:t>
       </w:r>
     </w:p>
-    <w:bookmarkEnd w:id="94"/>
-    <w:bookmarkStart w:id="95" w:name="step-5-advantages-of-this-approach"/>
+    <w:bookmarkEnd w:id="85"/>
+    <w:bookmarkStart w:id="86" w:name="step-5-advantages-of-this-approach"/>
     <w:p>
       <w:pPr>
         <w:pStyle w:val="Heading3"/>
@@ -10078,7 +9955,7 @@
         <w:pStyle w:val="Compact"/>
         <w:numPr>
           <w:ilvl w:val="0"/>
-          <w:numId w:val="1001"/>
+          <w:numId w:val="1011"/>
         </w:numPr>
       </w:pPr>
       <w:r>
@@ -10100,7 +9977,7 @@
         <w:pStyle w:val="Compact"/>
         <w:numPr>
           <w:ilvl w:val="0"/>
-          <w:numId w:val="1001"/>
+          <w:numId w:val="1011"/>
         </w:numPr>
       </w:pPr>
       <w:r>
@@ -10122,7 +9999,7 @@
         <w:pStyle w:val="Compact"/>
         <w:numPr>
           <w:ilvl w:val="0"/>
-          <w:numId w:val="1001"/>
+          <w:numId w:val="1011"/>
         </w:numPr>
       </w:pPr>
       <w:r>
@@ -10159,7 +10036,7 @@
         <w:pStyle w:val="Compact"/>
         <w:numPr>
           <w:ilvl w:val="0"/>
-          <w:numId w:val="1002"/>
+          <w:numId w:val="1012"/>
         </w:numPr>
       </w:pPr>
       <w:r>
@@ -10181,7 +10058,7 @@
         <w:pStyle w:val="Compact"/>
         <w:numPr>
           <w:ilvl w:val="0"/>
-          <w:numId w:val="1002"/>
+          <w:numId w:val="1012"/>
         </w:numPr>
       </w:pPr>
       <w:r>
@@ -10203,7 +10080,7 @@
         <w:pStyle w:val="Compact"/>
         <w:numPr>
           <w:ilvl w:val="0"/>
-          <w:numId w:val="1002"/>
+          <w:numId w:val="1012"/>
         </w:numPr>
       </w:pPr>
       <w:r>
@@ -10240,7 +10117,7 @@
         <w:pStyle w:val="Compact"/>
         <w:numPr>
           <w:ilvl w:val="0"/>
-          <w:numId w:val="1003"/>
+          <w:numId w:val="1013"/>
         </w:numPr>
       </w:pPr>
       <w:r>
@@ -10262,7 +10139,7 @@
         <w:pStyle w:val="Compact"/>
         <w:numPr>
           <w:ilvl w:val="0"/>
-          <w:numId w:val="1003"/>
+          <w:numId w:val="1013"/>
         </w:numPr>
       </w:pPr>
       <w:r>
@@ -10284,7 +10161,7 @@
         <w:pStyle w:val="Compact"/>
         <w:numPr>
           <w:ilvl w:val="0"/>
-          <w:numId w:val="1003"/>
+          <w:numId w:val="1013"/>
         </w:numPr>
       </w:pPr>
       <w:r>
@@ -10301,8 +10178,8 @@
         <w:t xml:space="preserve">between words</w:t>
       </w:r>
     </w:p>
-    <w:bookmarkEnd w:id="95"/>
-    <w:bookmarkStart w:id="96" w:name="methodological-limitations"/>
+    <w:bookmarkEnd w:id="86"/>
+    <w:bookmarkStart w:id="87" w:name="methodological-limitations"/>
     <w:p>
       <w:pPr>
         <w:pStyle w:val="Heading3"/>
@@ -10316,7 +10193,7 @@
         <w:pStyle w:val="Compact"/>
         <w:numPr>
           <w:ilvl w:val="0"/>
-          <w:numId w:val="1004"/>
+          <w:numId w:val="1014"/>
         </w:numPr>
       </w:pPr>
       <w:r>
@@ -10335,7 +10212,7 @@
         <w:pStyle w:val="Compact"/>
         <w:numPr>
           <w:ilvl w:val="0"/>
-          <w:numId w:val="1004"/>
+          <w:numId w:val="1014"/>
         </w:numPr>
       </w:pPr>
       <w:r>
@@ -10354,7 +10231,7 @@
         <w:pStyle w:val="Compact"/>
         <w:numPr>
           <w:ilvl w:val="0"/>
-          <w:numId w:val="1004"/>
+          <w:numId w:val="1014"/>
         </w:numPr>
       </w:pPr>
       <w:r>
@@ -10368,8 +10245,8 @@
         <w:t xml:space="preserve">: Assumes words that co-occur frequently are semantically related</w:t>
       </w:r>
     </w:p>
-    <w:bookmarkEnd w:id="96"/>
-    <w:bookmarkStart w:id="97" w:name="reproducibility-information"/>
+    <w:bookmarkEnd w:id="87"/>
+    <w:bookmarkStart w:id="88" w:name="reproducibility-information"/>
     <w:p>
       <w:pPr>
         <w:pStyle w:val="Heading3"/>
@@ -10458,9 +10335,9 @@
         <w:t xml:space="preserve">This methodology ensures that our thematic analysis represents genuine patterns in participant discourse rather than researcher-imposed interpretations, while maintaining statistical rigor through formal cluster validation procedures.</w:t>
       </w:r>
     </w:p>
-    <w:bookmarkEnd w:id="97"/>
-    <w:bookmarkEnd w:id="98"/>
-    <w:bookmarkEnd w:id="99"/>
+    <w:bookmarkEnd w:id="88"/>
+    <w:bookmarkEnd w:id="89"/>
+    <w:bookmarkEnd w:id="90"/>
     <w:sectPr>
       <w:headerReference r:id="rId9" w:type="even"/>
       <w:headerReference r:id="rId11" w:type="default"/>
@@ -10964,6 +10841,176 @@
       </w:pPr>
     </w:lvl>
   </w:abstractNum>
+  <w:abstractNum w:abstractNumId="99411">
+    <w:nsid w:val="00A99411"/>
+    <w:multiLevelType w:val="multilevel"/>
+    <w:lvl w:ilvl="0">
+      <w:start w:val="1"/>
+      <w:numFmt w:val="decimal"/>
+      <w:lvlText w:val="%1."/>
+      <w:lvlJc w:val="left"/>
+      <w:pPr>
+        <w:ind w:left="720" w:hanging="360"/>
+      </w:pPr>
+    </w:lvl>
+    <w:lvl w:ilvl="1">
+      <w:start w:val="1"/>
+      <w:numFmt w:val="decimal"/>
+      <w:lvlText w:val="%2."/>
+      <w:lvlJc w:val="left"/>
+      <w:pPr>
+        <w:ind w:left="1440" w:hanging="360"/>
+      </w:pPr>
+    </w:lvl>
+    <w:lvl w:ilvl="2">
+      <w:start w:val="1"/>
+      <w:numFmt w:val="decimal"/>
+      <w:lvlText w:val="%3."/>
+      <w:lvlJc w:val="left"/>
+      <w:pPr>
+        <w:ind w:left="2160" w:hanging="360"/>
+      </w:pPr>
+    </w:lvl>
+    <w:lvl w:ilvl="3">
+      <w:start w:val="1"/>
+      <w:numFmt w:val="decimal"/>
+      <w:lvlText w:val="%4."/>
+      <w:lvlJc w:val="left"/>
+      <w:pPr>
+        <w:ind w:left="2880" w:hanging="360"/>
+      </w:pPr>
+    </w:lvl>
+    <w:lvl w:ilvl="4">
+      <w:start w:val="1"/>
+      <w:numFmt w:val="decimal"/>
+      <w:lvlText w:val="%5."/>
+      <w:lvlJc w:val="left"/>
+      <w:pPr>
+        <w:ind w:left="3600" w:hanging="360"/>
+      </w:pPr>
+    </w:lvl>
+    <w:lvl w:ilvl="5">
+      <w:start w:val="1"/>
+      <w:numFmt w:val="decimal"/>
+      <w:lvlText w:val="%6."/>
+      <w:lvlJc w:val="left"/>
+      <w:pPr>
+        <w:ind w:left="4320" w:hanging="360"/>
+      </w:pPr>
+    </w:lvl>
+    <w:lvl w:ilvl="6">
+      <w:start w:val="1"/>
+      <w:numFmt w:val="decimal"/>
+      <w:lvlText w:val="%7."/>
+      <w:lvlJc w:val="left"/>
+      <w:pPr>
+        <w:ind w:left="5040" w:hanging="360"/>
+      </w:pPr>
+    </w:lvl>
+    <w:lvl w:ilvl="7">
+      <w:start w:val="1"/>
+      <w:numFmt w:val="decimal"/>
+      <w:lvlText w:val="%8."/>
+      <w:lvlJc w:val="left"/>
+      <w:pPr>
+        <w:ind w:left="5760" w:hanging="360"/>
+      </w:pPr>
+    </w:lvl>
+    <w:lvl w:ilvl="8">
+      <w:start w:val="1"/>
+      <w:numFmt w:val="decimal"/>
+      <w:lvlText w:val="%9."/>
+      <w:lvlJc w:val="left"/>
+      <w:pPr>
+        <w:ind w:left="6480" w:hanging="360"/>
+      </w:pPr>
+    </w:lvl>
+  </w:abstractNum>
+  <w:abstractNum w:abstractNumId="99413">
+    <w:nsid w:val="00A99413"/>
+    <w:multiLevelType w:val="multilevel"/>
+    <w:lvl w:ilvl="0">
+      <w:start w:val="3"/>
+      <w:numFmt w:val="decimal"/>
+      <w:lvlText w:val="%1."/>
+      <w:lvlJc w:val="left"/>
+      <w:pPr>
+        <w:ind w:left="720" w:hanging="360"/>
+      </w:pPr>
+    </w:lvl>
+    <w:lvl w:ilvl="1">
+      <w:start w:val="3"/>
+      <w:numFmt w:val="decimal"/>
+      <w:lvlText w:val="%2."/>
+      <w:lvlJc w:val="left"/>
+      <w:pPr>
+        <w:ind w:left="1440" w:hanging="360"/>
+      </w:pPr>
+    </w:lvl>
+    <w:lvl w:ilvl="2">
+      <w:start w:val="3"/>
+      <w:numFmt w:val="decimal"/>
+      <w:lvlText w:val="%3."/>
+      <w:lvlJc w:val="left"/>
+      <w:pPr>
+        <w:ind w:left="2160" w:hanging="360"/>
+      </w:pPr>
+    </w:lvl>
+    <w:lvl w:ilvl="3">
+      <w:start w:val="3"/>
+      <w:numFmt w:val="decimal"/>
+      <w:lvlText w:val="%4."/>
+      <w:lvlJc w:val="left"/>
+      <w:pPr>
+        <w:ind w:left="2880" w:hanging="360"/>
+      </w:pPr>
+    </w:lvl>
+    <w:lvl w:ilvl="4">
+      <w:start w:val="3"/>
+      <w:numFmt w:val="decimal"/>
+      <w:lvlText w:val="%5."/>
+      <w:lvlJc w:val="left"/>
+      <w:pPr>
+        <w:ind w:left="3600" w:hanging="360"/>
+      </w:pPr>
+    </w:lvl>
+    <w:lvl w:ilvl="5">
+      <w:start w:val="3"/>
+      <w:numFmt w:val="decimal"/>
+      <w:lvlText w:val="%6."/>
+      <w:lvlJc w:val="left"/>
+      <w:pPr>
+        <w:ind w:left="4320" w:hanging="360"/>
+      </w:pPr>
+    </w:lvl>
+    <w:lvl w:ilvl="6">
+      <w:start w:val="3"/>
+      <w:numFmt w:val="decimal"/>
+      <w:lvlText w:val="%7."/>
+      <w:lvlJc w:val="left"/>
+      <w:pPr>
+        <w:ind w:left="5040" w:hanging="360"/>
+      </w:pPr>
+    </w:lvl>
+    <w:lvl w:ilvl="7">
+      <w:start w:val="3"/>
+      <w:numFmt w:val="decimal"/>
+      <w:lvlText w:val="%8."/>
+      <w:lvlJc w:val="left"/>
+      <w:pPr>
+        <w:ind w:left="5760" w:hanging="360"/>
+      </w:pPr>
+    </w:lvl>
+    <w:lvl w:ilvl="8">
+      <w:start w:val="3"/>
+      <w:numFmt w:val="decimal"/>
+      <w:lvlText w:val="%9."/>
+      <w:lvlJc w:val="left"/>
+      <w:pPr>
+        <w:ind w:left="6480" w:hanging="360"/>
+      </w:pPr>
+    </w:lvl>
+  </w:abstractNum>
   <w:abstractNum w:abstractNumId="991">
     <w:nsid w:val="0000A991"/>
     <w:multiLevelType w:val="multilevel"/>
@@ -11067,11 +11114,11 @@
       </w:rPr>
     </w:lvl>
   </w:abstractNum>
-  <w:abstractNum w:abstractNumId="99411">
-    <w:nsid w:val="00A99411"/>
+  <w:abstractNum w:abstractNumId="99415">
+    <w:nsid w:val="00A99415"/>
     <w:multiLevelType w:val="multilevel"/>
     <w:lvl w:ilvl="0">
-      <w:start w:val="1"/>
+      <w:start w:val="5"/>
       <w:numFmt w:val="decimal"/>
       <w:lvlText w:val="%1."/>
       <w:lvlJc w:val="left"/>
@@ -11080,7 +11127,7 @@
       </w:pPr>
     </w:lvl>
     <w:lvl w:ilvl="1">
-      <w:start w:val="1"/>
+      <w:start w:val="5"/>
       <w:numFmt w:val="decimal"/>
       <w:lvlText w:val="%2."/>
       <w:lvlJc w:val="left"/>
@@ -11089,7 +11136,7 @@
       </w:pPr>
     </w:lvl>
     <w:lvl w:ilvl="2">
-      <w:start w:val="1"/>
+      <w:start w:val="5"/>
       <w:numFmt w:val="decimal"/>
       <w:lvlText w:val="%3."/>
       <w:lvlJc w:val="left"/>
@@ -11098,7 +11145,7 @@
       </w:pPr>
     </w:lvl>
     <w:lvl w:ilvl="3">
-      <w:start w:val="1"/>
+      <w:start w:val="5"/>
       <w:numFmt w:val="decimal"/>
       <w:lvlText w:val="%4."/>
       <w:lvlJc w:val="left"/>
@@ -11107,7 +11154,7 @@
       </w:pPr>
     </w:lvl>
     <w:lvl w:ilvl="4">
-      <w:start w:val="1"/>
+      <w:start w:val="5"/>
       <w:numFmt w:val="decimal"/>
       <w:lvlText w:val="%5."/>
       <w:lvlJc w:val="left"/>
@@ -11116,7 +11163,7 @@
       </w:pPr>
     </w:lvl>
     <w:lvl w:ilvl="5">
-      <w:start w:val="1"/>
+      <w:start w:val="5"/>
       <w:numFmt w:val="decimal"/>
       <w:lvlText w:val="%6."/>
       <w:lvlJc w:val="left"/>
@@ -11125,7 +11172,7 @@
       </w:pPr>
     </w:lvl>
     <w:lvl w:ilvl="6">
-      <w:start w:val="1"/>
+      <w:start w:val="5"/>
       <w:numFmt w:val="decimal"/>
       <w:lvlText w:val="%7."/>
       <w:lvlJc w:val="left"/>
@@ -11134,7 +11181,7 @@
       </w:pPr>
     </w:lvl>
     <w:lvl w:ilvl="7">
-      <w:start w:val="1"/>
+      <w:start w:val="5"/>
       <w:numFmt w:val="decimal"/>
       <w:lvlText w:val="%8."/>
       <w:lvlJc w:val="left"/>
@@ -11143,7 +11190,347 @@
       </w:pPr>
     </w:lvl>
     <w:lvl w:ilvl="8">
-      <w:start w:val="1"/>
+      <w:start w:val="5"/>
+      <w:numFmt w:val="decimal"/>
+      <w:lvlText w:val="%9."/>
+      <w:lvlJc w:val="left"/>
+      <w:pPr>
+        <w:ind w:left="6480" w:hanging="360"/>
+      </w:pPr>
+    </w:lvl>
+  </w:abstractNum>
+  <w:abstractNum w:abstractNumId="99417">
+    <w:nsid w:val="00A99417"/>
+    <w:multiLevelType w:val="multilevel"/>
+    <w:lvl w:ilvl="0">
+      <w:start w:val="7"/>
+      <w:numFmt w:val="decimal"/>
+      <w:lvlText w:val="%1."/>
+      <w:lvlJc w:val="left"/>
+      <w:pPr>
+        <w:ind w:left="720" w:hanging="360"/>
+      </w:pPr>
+    </w:lvl>
+    <w:lvl w:ilvl="1">
+      <w:start w:val="7"/>
+      <w:numFmt w:val="decimal"/>
+      <w:lvlText w:val="%2."/>
+      <w:lvlJc w:val="left"/>
+      <w:pPr>
+        <w:ind w:left="1440" w:hanging="360"/>
+      </w:pPr>
+    </w:lvl>
+    <w:lvl w:ilvl="2">
+      <w:start w:val="7"/>
+      <w:numFmt w:val="decimal"/>
+      <w:lvlText w:val="%3."/>
+      <w:lvlJc w:val="left"/>
+      <w:pPr>
+        <w:ind w:left="2160" w:hanging="360"/>
+      </w:pPr>
+    </w:lvl>
+    <w:lvl w:ilvl="3">
+      <w:start w:val="7"/>
+      <w:numFmt w:val="decimal"/>
+      <w:lvlText w:val="%4."/>
+      <w:lvlJc w:val="left"/>
+      <w:pPr>
+        <w:ind w:left="2880" w:hanging="360"/>
+      </w:pPr>
+    </w:lvl>
+    <w:lvl w:ilvl="4">
+      <w:start w:val="7"/>
+      <w:numFmt w:val="decimal"/>
+      <w:lvlText w:val="%5."/>
+      <w:lvlJc w:val="left"/>
+      <w:pPr>
+        <w:ind w:left="3600" w:hanging="360"/>
+      </w:pPr>
+    </w:lvl>
+    <w:lvl w:ilvl="5">
+      <w:start w:val="7"/>
+      <w:numFmt w:val="decimal"/>
+      <w:lvlText w:val="%6."/>
+      <w:lvlJc w:val="left"/>
+      <w:pPr>
+        <w:ind w:left="4320" w:hanging="360"/>
+      </w:pPr>
+    </w:lvl>
+    <w:lvl w:ilvl="6">
+      <w:start w:val="7"/>
+      <w:numFmt w:val="decimal"/>
+      <w:lvlText w:val="%7."/>
+      <w:lvlJc w:val="left"/>
+      <w:pPr>
+        <w:ind w:left="5040" w:hanging="360"/>
+      </w:pPr>
+    </w:lvl>
+    <w:lvl w:ilvl="7">
+      <w:start w:val="7"/>
+      <w:numFmt w:val="decimal"/>
+      <w:lvlText w:val="%8."/>
+      <w:lvlJc w:val="left"/>
+      <w:pPr>
+        <w:ind w:left="5760" w:hanging="360"/>
+      </w:pPr>
+    </w:lvl>
+    <w:lvl w:ilvl="8">
+      <w:start w:val="7"/>
+      <w:numFmt w:val="decimal"/>
+      <w:lvlText w:val="%9."/>
+      <w:lvlJc w:val="left"/>
+      <w:pPr>
+        <w:ind w:left="6480" w:hanging="360"/>
+      </w:pPr>
+    </w:lvl>
+  </w:abstractNum>
+  <w:abstractNum w:abstractNumId="99412">
+    <w:nsid w:val="00A99412"/>
+    <w:multiLevelType w:val="multilevel"/>
+    <w:lvl w:ilvl="0">
+      <w:start w:val="2"/>
+      <w:numFmt w:val="decimal"/>
+      <w:lvlText w:val="%1."/>
+      <w:lvlJc w:val="left"/>
+      <w:pPr>
+        <w:ind w:left="720" w:hanging="360"/>
+      </w:pPr>
+    </w:lvl>
+    <w:lvl w:ilvl="1">
+      <w:start w:val="2"/>
+      <w:numFmt w:val="decimal"/>
+      <w:lvlText w:val="%2."/>
+      <w:lvlJc w:val="left"/>
+      <w:pPr>
+        <w:ind w:left="1440" w:hanging="360"/>
+      </w:pPr>
+    </w:lvl>
+    <w:lvl w:ilvl="2">
+      <w:start w:val="2"/>
+      <w:numFmt w:val="decimal"/>
+      <w:lvlText w:val="%3."/>
+      <w:lvlJc w:val="left"/>
+      <w:pPr>
+        <w:ind w:left="2160" w:hanging="360"/>
+      </w:pPr>
+    </w:lvl>
+    <w:lvl w:ilvl="3">
+      <w:start w:val="2"/>
+      <w:numFmt w:val="decimal"/>
+      <w:lvlText w:val="%4."/>
+      <w:lvlJc w:val="left"/>
+      <w:pPr>
+        <w:ind w:left="2880" w:hanging="360"/>
+      </w:pPr>
+    </w:lvl>
+    <w:lvl w:ilvl="4">
+      <w:start w:val="2"/>
+      <w:numFmt w:val="decimal"/>
+      <w:lvlText w:val="%5."/>
+      <w:lvlJc w:val="left"/>
+      <w:pPr>
+        <w:ind w:left="3600" w:hanging="360"/>
+      </w:pPr>
+    </w:lvl>
+    <w:lvl w:ilvl="5">
+      <w:start w:val="2"/>
+      <w:numFmt w:val="decimal"/>
+      <w:lvlText w:val="%6."/>
+      <w:lvlJc w:val="left"/>
+      <w:pPr>
+        <w:ind w:left="4320" w:hanging="360"/>
+      </w:pPr>
+    </w:lvl>
+    <w:lvl w:ilvl="6">
+      <w:start w:val="2"/>
+      <w:numFmt w:val="decimal"/>
+      <w:lvlText w:val="%7."/>
+      <w:lvlJc w:val="left"/>
+      <w:pPr>
+        <w:ind w:left="5040" w:hanging="360"/>
+      </w:pPr>
+    </w:lvl>
+    <w:lvl w:ilvl="7">
+      <w:start w:val="2"/>
+      <w:numFmt w:val="decimal"/>
+      <w:lvlText w:val="%8."/>
+      <w:lvlJc w:val="left"/>
+      <w:pPr>
+        <w:ind w:left="5760" w:hanging="360"/>
+      </w:pPr>
+    </w:lvl>
+    <w:lvl w:ilvl="8">
+      <w:start w:val="2"/>
+      <w:numFmt w:val="decimal"/>
+      <w:lvlText w:val="%9."/>
+      <w:lvlJc w:val="left"/>
+      <w:pPr>
+        <w:ind w:left="6480" w:hanging="360"/>
+      </w:pPr>
+    </w:lvl>
+  </w:abstractNum>
+  <w:abstractNum w:abstractNumId="99414">
+    <w:nsid w:val="00A99414"/>
+    <w:multiLevelType w:val="multilevel"/>
+    <w:lvl w:ilvl="0">
+      <w:start w:val="4"/>
+      <w:numFmt w:val="decimal"/>
+      <w:lvlText w:val="%1."/>
+      <w:lvlJc w:val="left"/>
+      <w:pPr>
+        <w:ind w:left="720" w:hanging="360"/>
+      </w:pPr>
+    </w:lvl>
+    <w:lvl w:ilvl="1">
+      <w:start w:val="4"/>
+      <w:numFmt w:val="decimal"/>
+      <w:lvlText w:val="%2."/>
+      <w:lvlJc w:val="left"/>
+      <w:pPr>
+        <w:ind w:left="1440" w:hanging="360"/>
+      </w:pPr>
+    </w:lvl>
+    <w:lvl w:ilvl="2">
+      <w:start w:val="4"/>
+      <w:numFmt w:val="decimal"/>
+      <w:lvlText w:val="%3."/>
+      <w:lvlJc w:val="left"/>
+      <w:pPr>
+        <w:ind w:left="2160" w:hanging="360"/>
+      </w:pPr>
+    </w:lvl>
+    <w:lvl w:ilvl="3">
+      <w:start w:val="4"/>
+      <w:numFmt w:val="decimal"/>
+      <w:lvlText w:val="%4."/>
+      <w:lvlJc w:val="left"/>
+      <w:pPr>
+        <w:ind w:left="2880" w:hanging="360"/>
+      </w:pPr>
+    </w:lvl>
+    <w:lvl w:ilvl="4">
+      <w:start w:val="4"/>
+      <w:numFmt w:val="decimal"/>
+      <w:lvlText w:val="%5."/>
+      <w:lvlJc w:val="left"/>
+      <w:pPr>
+        <w:ind w:left="3600" w:hanging="360"/>
+      </w:pPr>
+    </w:lvl>
+    <w:lvl w:ilvl="5">
+      <w:start w:val="4"/>
+      <w:numFmt w:val="decimal"/>
+      <w:lvlText w:val="%6."/>
+      <w:lvlJc w:val="left"/>
+      <w:pPr>
+        <w:ind w:left="4320" w:hanging="360"/>
+      </w:pPr>
+    </w:lvl>
+    <w:lvl w:ilvl="6">
+      <w:start w:val="4"/>
+      <w:numFmt w:val="decimal"/>
+      <w:lvlText w:val="%7."/>
+      <w:lvlJc w:val="left"/>
+      <w:pPr>
+        <w:ind w:left="5040" w:hanging="360"/>
+      </w:pPr>
+    </w:lvl>
+    <w:lvl w:ilvl="7">
+      <w:start w:val="4"/>
+      <w:numFmt w:val="decimal"/>
+      <w:lvlText w:val="%8."/>
+      <w:lvlJc w:val="left"/>
+      <w:pPr>
+        <w:ind w:left="5760" w:hanging="360"/>
+      </w:pPr>
+    </w:lvl>
+    <w:lvl w:ilvl="8">
+      <w:start w:val="4"/>
+      <w:numFmt w:val="decimal"/>
+      <w:lvlText w:val="%9."/>
+      <w:lvlJc w:val="left"/>
+      <w:pPr>
+        <w:ind w:left="6480" w:hanging="360"/>
+      </w:pPr>
+    </w:lvl>
+  </w:abstractNum>
+  <w:abstractNum w:abstractNumId="99416">
+    <w:nsid w:val="00A99416"/>
+    <w:multiLevelType w:val="multilevel"/>
+    <w:lvl w:ilvl="0">
+      <w:start w:val="6"/>
+      <w:numFmt w:val="decimal"/>
+      <w:lvlText w:val="%1."/>
+      <w:lvlJc w:val="left"/>
+      <w:pPr>
+        <w:ind w:left="720" w:hanging="360"/>
+      </w:pPr>
+    </w:lvl>
+    <w:lvl w:ilvl="1">
+      <w:start w:val="6"/>
+      <w:numFmt w:val="decimal"/>
+      <w:lvlText w:val="%2."/>
+      <w:lvlJc w:val="left"/>
+      <w:pPr>
+        <w:ind w:left="1440" w:hanging="360"/>
+      </w:pPr>
+    </w:lvl>
+    <w:lvl w:ilvl="2">
+      <w:start w:val="6"/>
+      <w:numFmt w:val="decimal"/>
+      <w:lvlText w:val="%3."/>
+      <w:lvlJc w:val="left"/>
+      <w:pPr>
+        <w:ind w:left="2160" w:hanging="360"/>
+      </w:pPr>
+    </w:lvl>
+    <w:lvl w:ilvl="3">
+      <w:start w:val="6"/>
+      <w:numFmt w:val="decimal"/>
+      <w:lvlText w:val="%4."/>
+      <w:lvlJc w:val="left"/>
+      <w:pPr>
+        <w:ind w:left="2880" w:hanging="360"/>
+      </w:pPr>
+    </w:lvl>
+    <w:lvl w:ilvl="4">
+      <w:start w:val="6"/>
+      <w:numFmt w:val="decimal"/>
+      <w:lvlText w:val="%5."/>
+      <w:lvlJc w:val="left"/>
+      <w:pPr>
+        <w:ind w:left="3600" w:hanging="360"/>
+      </w:pPr>
+    </w:lvl>
+    <w:lvl w:ilvl="5">
+      <w:start w:val="6"/>
+      <w:numFmt w:val="decimal"/>
+      <w:lvlText w:val="%6."/>
+      <w:lvlJc w:val="left"/>
+      <w:pPr>
+        <w:ind w:left="4320" w:hanging="360"/>
+      </w:pPr>
+    </w:lvl>
+    <w:lvl w:ilvl="6">
+      <w:start w:val="6"/>
+      <w:numFmt w:val="decimal"/>
+      <w:lvlText w:val="%7."/>
+      <w:lvlJc w:val="left"/>
+      <w:pPr>
+        <w:ind w:left="5040" w:hanging="360"/>
+      </w:pPr>
+    </w:lvl>
+    <w:lvl w:ilvl="7">
+      <w:start w:val="6"/>
+      <w:numFmt w:val="decimal"/>
+      <w:lvlText w:val="%8."/>
+      <w:lvlJc w:val="left"/>
+      <w:pPr>
+        <w:ind w:left="5760" w:hanging="360"/>
+      </w:pPr>
+    </w:lvl>
+    <w:lvl w:ilvl="8">
+      <w:start w:val="6"/>
       <w:numFmt w:val="decimal"/>
       <w:lvlText w:val="%9."/>
       <w:lvlJc w:val="left"/>
@@ -11219,15 +11606,234 @@
     <w:abstractNumId w:val="990"/>
   </w:num>
   <w:num w:numId="1001">
-    <w:abstractNumId w:val="991"/>
+    <w:abstractNumId w:val="99411"/>
+    <w:lvlOverride w:ilvl="0">
+      <w:startOverride w:val="1"/>
+    </w:lvlOverride>
+    <w:lvlOverride w:ilvl="1">
+      <w:startOverride w:val="1"/>
+    </w:lvlOverride>
+    <w:lvlOverride w:ilvl="2">
+      <w:startOverride w:val="1"/>
+    </w:lvlOverride>
+    <w:lvlOverride w:ilvl="3">
+      <w:startOverride w:val="1"/>
+    </w:lvlOverride>
+    <w:lvlOverride w:ilvl="4">
+      <w:startOverride w:val="1"/>
+    </w:lvlOverride>
+    <w:lvlOverride w:ilvl="5">
+      <w:startOverride w:val="1"/>
+    </w:lvlOverride>
+    <w:lvlOverride w:ilvl="6">
+      <w:startOverride w:val="1"/>
+    </w:lvlOverride>
+    <w:lvlOverride w:ilvl="7">
+      <w:startOverride w:val="1"/>
+    </w:lvlOverride>
+    <w:lvlOverride w:ilvl="8">
+      <w:startOverride w:val="1"/>
+    </w:lvlOverride>
   </w:num>
   <w:num w:numId="1002">
-    <w:abstractNumId w:val="991"/>
+    <w:abstractNumId w:val="99413"/>
+    <w:lvlOverride w:ilvl="0">
+      <w:startOverride w:val="3"/>
+    </w:lvlOverride>
+    <w:lvlOverride w:ilvl="1">
+      <w:startOverride w:val="3"/>
+    </w:lvlOverride>
+    <w:lvlOverride w:ilvl="2">
+      <w:startOverride w:val="3"/>
+    </w:lvlOverride>
+    <w:lvlOverride w:ilvl="3">
+      <w:startOverride w:val="3"/>
+    </w:lvlOverride>
+    <w:lvlOverride w:ilvl="4">
+      <w:startOverride w:val="3"/>
+    </w:lvlOverride>
+    <w:lvlOverride w:ilvl="5">
+      <w:startOverride w:val="3"/>
+    </w:lvlOverride>
+    <w:lvlOverride w:ilvl="6">
+      <w:startOverride w:val="3"/>
+    </w:lvlOverride>
+    <w:lvlOverride w:ilvl="7">
+      <w:startOverride w:val="3"/>
+    </w:lvlOverride>
+    <w:lvlOverride w:ilvl="8">
+      <w:startOverride w:val="3"/>
+    </w:lvlOverride>
   </w:num>
   <w:num w:numId="1003">
     <w:abstractNumId w:val="991"/>
   </w:num>
   <w:num w:numId="1004">
+    <w:abstractNumId w:val="99415"/>
+    <w:lvlOverride w:ilvl="0">
+      <w:startOverride w:val="5"/>
+    </w:lvlOverride>
+    <w:lvlOverride w:ilvl="1">
+      <w:startOverride w:val="5"/>
+    </w:lvlOverride>
+    <w:lvlOverride w:ilvl="2">
+      <w:startOverride w:val="5"/>
+    </w:lvlOverride>
+    <w:lvlOverride w:ilvl="3">
+      <w:startOverride w:val="5"/>
+    </w:lvlOverride>
+    <w:lvlOverride w:ilvl="4">
+      <w:startOverride w:val="5"/>
+    </w:lvlOverride>
+    <w:lvlOverride w:ilvl="5">
+      <w:startOverride w:val="5"/>
+    </w:lvlOverride>
+    <w:lvlOverride w:ilvl="6">
+      <w:startOverride w:val="5"/>
+    </w:lvlOverride>
+    <w:lvlOverride w:ilvl="7">
+      <w:startOverride w:val="5"/>
+    </w:lvlOverride>
+    <w:lvlOverride w:ilvl="8">
+      <w:startOverride w:val="5"/>
+    </w:lvlOverride>
+  </w:num>
+  <w:num w:numId="1005">
+    <w:abstractNumId w:val="99417"/>
+    <w:lvlOverride w:ilvl="0">
+      <w:startOverride w:val="7"/>
+    </w:lvlOverride>
+    <w:lvlOverride w:ilvl="1">
+      <w:startOverride w:val="7"/>
+    </w:lvlOverride>
+    <w:lvlOverride w:ilvl="2">
+      <w:startOverride w:val="7"/>
+    </w:lvlOverride>
+    <w:lvlOverride w:ilvl="3">
+      <w:startOverride w:val="7"/>
+    </w:lvlOverride>
+    <w:lvlOverride w:ilvl="4">
+      <w:startOverride w:val="7"/>
+    </w:lvlOverride>
+    <w:lvlOverride w:ilvl="5">
+      <w:startOverride w:val="7"/>
+    </w:lvlOverride>
+    <w:lvlOverride w:ilvl="6">
+      <w:startOverride w:val="7"/>
+    </w:lvlOverride>
+    <w:lvlOverride w:ilvl="7">
+      <w:startOverride w:val="7"/>
+    </w:lvlOverride>
+    <w:lvlOverride w:ilvl="8">
+      <w:startOverride w:val="7"/>
+    </w:lvlOverride>
+  </w:num>
+  <w:num w:numId="1006">
+    <w:abstractNumId w:val="991"/>
+  </w:num>
+  <w:num w:numId="1007">
+    <w:abstractNumId w:val="991"/>
+  </w:num>
+  <w:num w:numId="1008">
+    <w:abstractNumId w:val="99412"/>
+    <w:lvlOverride w:ilvl="0">
+      <w:startOverride w:val="2"/>
+    </w:lvlOverride>
+    <w:lvlOverride w:ilvl="1">
+      <w:startOverride w:val="2"/>
+    </w:lvlOverride>
+    <w:lvlOverride w:ilvl="2">
+      <w:startOverride w:val="2"/>
+    </w:lvlOverride>
+    <w:lvlOverride w:ilvl="3">
+      <w:startOverride w:val="2"/>
+    </w:lvlOverride>
+    <w:lvlOverride w:ilvl="4">
+      <w:startOverride w:val="2"/>
+    </w:lvlOverride>
+    <w:lvlOverride w:ilvl="5">
+      <w:startOverride w:val="2"/>
+    </w:lvlOverride>
+    <w:lvlOverride w:ilvl="6">
+      <w:startOverride w:val="2"/>
+    </w:lvlOverride>
+    <w:lvlOverride w:ilvl="7">
+      <w:startOverride w:val="2"/>
+    </w:lvlOverride>
+    <w:lvlOverride w:ilvl="8">
+      <w:startOverride w:val="2"/>
+    </w:lvlOverride>
+  </w:num>
+  <w:num w:numId="1009">
+    <w:abstractNumId w:val="99414"/>
+    <w:lvlOverride w:ilvl="0">
+      <w:startOverride w:val="4"/>
+    </w:lvlOverride>
+    <w:lvlOverride w:ilvl="1">
+      <w:startOverride w:val="4"/>
+    </w:lvlOverride>
+    <w:lvlOverride w:ilvl="2">
+      <w:startOverride w:val="4"/>
+    </w:lvlOverride>
+    <w:lvlOverride w:ilvl="3">
+      <w:startOverride w:val="4"/>
+    </w:lvlOverride>
+    <w:lvlOverride w:ilvl="4">
+      <w:startOverride w:val="4"/>
+    </w:lvlOverride>
+    <w:lvlOverride w:ilvl="5">
+      <w:startOverride w:val="4"/>
+    </w:lvlOverride>
+    <w:lvlOverride w:ilvl="6">
+      <w:startOverride w:val="4"/>
+    </w:lvlOverride>
+    <w:lvlOverride w:ilvl="7">
+      <w:startOverride w:val="4"/>
+    </w:lvlOverride>
+    <w:lvlOverride w:ilvl="8">
+      <w:startOverride w:val="4"/>
+    </w:lvlOverride>
+  </w:num>
+  <w:num w:numId="1010">
+    <w:abstractNumId w:val="99416"/>
+    <w:lvlOverride w:ilvl="0">
+      <w:startOverride w:val="6"/>
+    </w:lvlOverride>
+    <w:lvlOverride w:ilvl="1">
+      <w:startOverride w:val="6"/>
+    </w:lvlOverride>
+    <w:lvlOverride w:ilvl="2">
+      <w:startOverride w:val="6"/>
+    </w:lvlOverride>
+    <w:lvlOverride w:ilvl="3">
+      <w:startOverride w:val="6"/>
+    </w:lvlOverride>
+    <w:lvlOverride w:ilvl="4">
+      <w:startOverride w:val="6"/>
+    </w:lvlOverride>
+    <w:lvlOverride w:ilvl="5">
+      <w:startOverride w:val="6"/>
+    </w:lvlOverride>
+    <w:lvlOverride w:ilvl="6">
+      <w:startOverride w:val="6"/>
+    </w:lvlOverride>
+    <w:lvlOverride w:ilvl="7">
+      <w:startOverride w:val="6"/>
+    </w:lvlOverride>
+    <w:lvlOverride w:ilvl="8">
+      <w:startOverride w:val="6"/>
+    </w:lvlOverride>
+  </w:num>
+  <w:num w:numId="1011">
+    <w:abstractNumId w:val="991"/>
+  </w:num>
+  <w:num w:numId="1012">
+    <w:abstractNumId w:val="991"/>
+  </w:num>
+  <w:num w:numId="1013">
+    <w:abstractNumId w:val="991"/>
+  </w:num>
+  <w:num w:numId="1014">
     <w:abstractNumId w:val="99411"/>
     <w:lvlOverride w:ilvl="0">
       <w:startOverride w:val="1"/>

</xml_diff>